<commit_message>
Added queries to report
</commit_message>
<xml_diff>
--- a/projetoTerceiraParte/relatórioTerceiraParte.docx
+++ b/projetoTerceiraParte/relatórioTerceiraParte.docx
@@ -734,7 +734,7 @@
     </w:p>
     <w:p>
       <w:pPr>
-        <w:pStyle w:val="Heading1"/>
+        <w:pStyle w:val="Ttulo1"/>
         <w:rPr>
           <w:b/>
           <w:color w:val="C00000"/>
@@ -744,7 +744,7 @@
     </w:p>
     <w:p>
       <w:pPr>
-        <w:pStyle w:val="Heading1"/>
+        <w:pStyle w:val="Ttulo1"/>
         <w:rPr>
           <w:b/>
           <w:color w:val="C00000"/>
@@ -754,7 +754,7 @@
     </w:p>
     <w:p>
       <w:pPr>
-        <w:pStyle w:val="Heading1"/>
+        <w:pStyle w:val="Ttulo1"/>
         <w:rPr>
           <w:b/>
           <w:color w:val="C00000"/>
@@ -764,7 +764,7 @@
     </w:p>
     <w:p>
       <w:pPr>
-        <w:pStyle w:val="Heading1"/>
+        <w:pStyle w:val="Ttulo1"/>
         <w:rPr>
           <w:b/>
           <w:color w:val="C00000"/>
@@ -788,7 +788,7 @@
     </w:p>
     <w:p>
       <w:pPr>
-        <w:pStyle w:val="Heading1"/>
+        <w:pStyle w:val="Ttulo1"/>
         <w:spacing w:line="360" w:lineRule="auto"/>
         <w:rPr>
           <w:rFonts w:ascii="Arial" w:hAnsi="Arial" w:cs="Arial"/>
@@ -2138,7 +2138,7 @@
     </w:p>
     <w:p>
       <w:pPr>
-        <w:pStyle w:val="ListParagraph"/>
+        <w:pStyle w:val="PargrafodaLista"/>
         <w:numPr>
           <w:ilvl w:val="0"/>
           <w:numId w:val="6"/>
@@ -2157,7 +2157,7 @@
     </w:p>
     <w:p>
       <w:pPr>
-        <w:pStyle w:val="ListParagraph"/>
+        <w:pStyle w:val="PargrafodaLista"/>
         <w:numPr>
           <w:ilvl w:val="0"/>
           <w:numId w:val="6"/>
@@ -2176,7 +2176,7 @@
     </w:p>
     <w:p>
       <w:pPr>
-        <w:pStyle w:val="ListParagraph"/>
+        <w:pStyle w:val="PargrafodaLista"/>
         <w:numPr>
           <w:ilvl w:val="0"/>
           <w:numId w:val="6"/>
@@ -2195,7 +2195,7 @@
     </w:p>
     <w:p>
       <w:pPr>
-        <w:pStyle w:val="ListParagraph"/>
+        <w:pStyle w:val="PargrafodaLista"/>
         <w:numPr>
           <w:ilvl w:val="0"/>
           <w:numId w:val="6"/>
@@ -2214,7 +2214,7 @@
     </w:p>
     <w:p>
       <w:pPr>
-        <w:pStyle w:val="ListParagraph"/>
+        <w:pStyle w:val="PargrafodaLista"/>
         <w:numPr>
           <w:ilvl w:val="0"/>
           <w:numId w:val="6"/>
@@ -2233,16 +2233,16 @@
     </w:p>
     <w:p>
       <w:pPr>
-        <w:pStyle w:val="ListParagraph"/>
-        <w:rPr>
-          <w:rFonts w:ascii="Arial" w:hAnsi="Arial" w:cs="Arial"/>
-          <w:b/>
-        </w:rPr>
-      </w:pPr>
-    </w:p>
-    <w:p>
-      <w:pPr>
-        <w:pStyle w:val="ListParagraph"/>
+        <w:pStyle w:val="PargrafodaLista"/>
+        <w:rPr>
+          <w:rFonts w:ascii="Arial" w:hAnsi="Arial" w:cs="Arial"/>
+          <w:b/>
+        </w:rPr>
+      </w:pPr>
+    </w:p>
+    <w:p>
+      <w:pPr>
+        <w:pStyle w:val="PargrafodaLista"/>
         <w:rPr>
           <w:rFonts w:ascii="Arial" w:hAnsi="Arial" w:cs="Arial"/>
           <w:b/>
@@ -2266,7 +2266,7 @@
     </w:p>
     <w:p>
       <w:pPr>
-        <w:pStyle w:val="ListParagraph"/>
+        <w:pStyle w:val="PargrafodaLista"/>
         <w:numPr>
           <w:ilvl w:val="0"/>
           <w:numId w:val="10"/>
@@ -2285,7 +2285,7 @@
     </w:p>
     <w:p>
       <w:pPr>
-        <w:pStyle w:val="ListParagraph"/>
+        <w:pStyle w:val="PargrafodaLista"/>
         <w:numPr>
           <w:ilvl w:val="0"/>
           <w:numId w:val="10"/>
@@ -2305,7 +2305,7 @@
     </w:p>
     <w:p>
       <w:pPr>
-        <w:pStyle w:val="ListParagraph"/>
+        <w:pStyle w:val="PargrafodaLista"/>
         <w:numPr>
           <w:ilvl w:val="0"/>
           <w:numId w:val="10"/>
@@ -2325,7 +2325,7 @@
     </w:p>
     <w:p>
       <w:pPr>
-        <w:pStyle w:val="ListParagraph"/>
+        <w:pStyle w:val="PargrafodaLista"/>
         <w:numPr>
           <w:ilvl w:val="0"/>
           <w:numId w:val="10"/>
@@ -2485,7 +2485,7 @@
           <w:noProof/>
         </w:rPr>
         <w:drawing>
-          <wp:anchor distT="0" distB="0" distL="114300" distR="114300" simplePos="0" relativeHeight="251664384" behindDoc="0" locked="0" layoutInCell="1" allowOverlap="1" wp14:anchorId="44430DF1" wp14:editId="4E85B7F8">
+          <wp:anchor distT="0" distB="0" distL="114300" distR="114300" simplePos="0" relativeHeight="251664384" behindDoc="0" locked="0" layoutInCell="1" allowOverlap="1" wp14:anchorId="44430DF1" wp14:editId="43395524">
             <wp:simplePos x="0" y="0"/>
             <wp:positionH relativeFrom="column">
               <wp:posOffset>962025</wp:posOffset>
@@ -2579,6 +2579,7 @@
     </w:p>
     <w:p>
       <w:pPr>
+        <w:jc w:val="center"/>
         <w:rPr>
           <w:rFonts w:ascii="Arial" w:hAnsi="Arial" w:cs="Arial"/>
           <w:b/>
@@ -2586,67 +2587,6 @@
           <w:u w:val="single"/>
         </w:rPr>
       </w:pPr>
-      <w:r>
-        <w:rPr>
-          <w:rFonts w:ascii="Arial" w:hAnsi="Arial" w:cs="Arial"/>
-          <w:noProof/>
-        </w:rPr>
-        <w:drawing>
-          <wp:anchor distT="0" distB="0" distL="114300" distR="114300" simplePos="0" relativeHeight="251665408" behindDoc="0" locked="0" layoutInCell="1" allowOverlap="1" wp14:anchorId="3387BB29" wp14:editId="2C835A55">
-            <wp:simplePos x="0" y="0"/>
-            <wp:positionH relativeFrom="margin">
-              <wp:posOffset>1007110</wp:posOffset>
-            </wp:positionH>
-            <wp:positionV relativeFrom="paragraph">
-              <wp:posOffset>71120</wp:posOffset>
-            </wp:positionV>
-            <wp:extent cx="7230110" cy="5629275"/>
-            <wp:effectExtent l="0" t="0" r="8890" b="9525"/>
-            <wp:wrapSquare wrapText="bothSides"/>
-            <wp:docPr id="6" name="Imagem 6"/>
-            <wp:cNvGraphicFramePr>
-              <a:graphicFrameLocks xmlns:a="http://schemas.openxmlformats.org/drawingml/2006/main" noChangeAspect="1"/>
-            </wp:cNvGraphicFramePr>
-            <a:graphic xmlns:a="http://schemas.openxmlformats.org/drawingml/2006/main">
-              <a:graphicData uri="http://schemas.openxmlformats.org/drawingml/2006/picture">
-                <pic:pic xmlns:pic="http://schemas.openxmlformats.org/drawingml/2006/picture">
-                  <pic:nvPicPr>
-                    <pic:cNvPr id="6" name="UML_corrigido.png"/>
-                    <pic:cNvPicPr/>
-                  </pic:nvPicPr>
-                  <pic:blipFill>
-                    <a:blip r:embed="rId10">
-                      <a:extLst>
-                        <a:ext uri="{28A0092B-C50C-407E-A947-70E740481C1C}">
-                          <a14:useLocalDpi xmlns:a14="http://schemas.microsoft.com/office/drawing/2010/main" val="0"/>
-                        </a:ext>
-                      </a:extLst>
-                    </a:blip>
-                    <a:stretch>
-                      <a:fillRect/>
-                    </a:stretch>
-                  </pic:blipFill>
-                  <pic:spPr>
-                    <a:xfrm>
-                      <a:off x="0" y="0"/>
-                      <a:ext cx="7230110" cy="5629275"/>
-                    </a:xfrm>
-                    <a:prstGeom prst="rect">
-                      <a:avLst/>
-                    </a:prstGeom>
-                  </pic:spPr>
-                </pic:pic>
-              </a:graphicData>
-            </a:graphic>
-            <wp14:sizeRelH relativeFrom="page">
-              <wp14:pctWidth>0</wp14:pctWidth>
-            </wp14:sizeRelH>
-            <wp14:sizeRelV relativeFrom="page">
-              <wp14:pctHeight>0</wp14:pctHeight>
-            </wp14:sizeRelV>
-          </wp:anchor>
-        </w:drawing>
-      </w:r>
       <w:r>
         <w:rPr>
           <w:rFonts w:ascii="Arial" w:hAnsi="Arial" w:cs="Arial"/>
@@ -5940,8 +5880,6 @@
         </w:rPr>
         <w:t>Anúncio:</w:t>
       </w:r>
-      <w:bookmarkStart w:id="2" w:name="_GoBack"/>
-      <w:bookmarkEnd w:id="2"/>
     </w:p>
     <w:p>
       <w:pPr>
@@ -8665,7 +8603,7 @@
     </w:p>
     <w:p>
       <w:pPr>
-        <w:pStyle w:val="ListParagraph"/>
+        <w:pStyle w:val="PargrafodaLista"/>
         <w:numPr>
           <w:ilvl w:val="0"/>
           <w:numId w:val="16"/>
@@ -8695,7 +8633,7 @@
     </w:p>
     <w:p>
       <w:pPr>
-        <w:pStyle w:val="ListParagraph"/>
+        <w:pStyle w:val="PargrafodaLista"/>
         <w:numPr>
           <w:ilvl w:val="0"/>
           <w:numId w:val="16"/>
@@ -8737,7 +8675,7 @@
     </w:p>
     <w:p>
       <w:pPr>
-        <w:pStyle w:val="ListParagraph"/>
+        <w:pStyle w:val="PargrafodaLista"/>
         <w:numPr>
           <w:ilvl w:val="0"/>
           <w:numId w:val="16"/>
@@ -8806,7 +8744,7 @@
     </w:p>
     <w:p>
       <w:pPr>
-        <w:pStyle w:val="ListParagraph"/>
+        <w:pStyle w:val="PargrafodaLista"/>
         <w:numPr>
           <w:ilvl w:val="0"/>
           <w:numId w:val="16"/>
@@ -8874,7 +8812,7 @@
     </w:p>
     <w:p>
       <w:pPr>
-        <w:pStyle w:val="ListParagraph"/>
+        <w:pStyle w:val="PargrafodaLista"/>
         <w:numPr>
           <w:ilvl w:val="0"/>
           <w:numId w:val="17"/>
@@ -8918,7 +8856,7 @@
     </w:p>
     <w:p>
       <w:pPr>
-        <w:pStyle w:val="ListParagraph"/>
+        <w:pStyle w:val="PargrafodaLista"/>
         <w:numPr>
           <w:ilvl w:val="0"/>
           <w:numId w:val="17"/>
@@ -8975,7 +8913,7 @@
     </w:p>
     <w:p>
       <w:pPr>
-        <w:pStyle w:val="ListParagraph"/>
+        <w:pStyle w:val="PargrafodaLista"/>
         <w:numPr>
           <w:ilvl w:val="0"/>
           <w:numId w:val="17"/>
@@ -9643,17 +9581,656 @@
         <w:jc w:val="both"/>
         <w:rPr>
           <w:rFonts w:ascii="Arial" w:hAnsi="Arial" w:cs="Arial"/>
+        </w:rPr>
+      </w:pPr>
+      <w:r>
+        <w:rPr>
+          <w:rFonts w:ascii="Arial" w:hAnsi="Arial" w:cs="Arial"/>
+        </w:rPr>
+        <w:t>Neste sentido garante-se não só uma boa manutenção da base de dados, mas também segurança adicional ao utilizador aquando da sua utilização.</w:t>
+      </w:r>
+    </w:p>
+    <w:p>
+      <w:pPr>
+        <w:pStyle w:val="Standard"/>
+        <w:spacing w:line="360" w:lineRule="auto"/>
+        <w:ind w:left="284" w:firstLine="425"/>
+        <w:jc w:val="both"/>
+        <w:rPr>
+          <w:rFonts w:ascii="Arial" w:hAnsi="Arial" w:cs="Arial"/>
+        </w:rPr>
+      </w:pPr>
+    </w:p>
+    <w:p>
+      <w:pPr>
+        <w:rPr>
+          <w:rFonts w:ascii="Arial" w:hAnsi="Arial" w:cs="Arial"/>
+        </w:rPr>
+      </w:pPr>
+      <w:r>
+        <w:rPr>
+          <w:rFonts w:ascii="Arial" w:hAnsi="Arial" w:cs="Arial"/>
+        </w:rPr>
+        <w:br w:type="page"/>
+      </w:r>
+    </w:p>
+    <w:p>
+      <w:pPr>
+        <w:pStyle w:val="Standard"/>
+        <w:spacing w:line="360" w:lineRule="auto"/>
+        <w:ind w:left="284"/>
+        <w:jc w:val="both"/>
+        <w:rPr>
+          <w:rFonts w:ascii="Arial" w:hAnsi="Arial" w:cs="Arial"/>
           <w:b/>
           <w:color w:val="A40000"/>
           <w:u w:val="single"/>
         </w:rPr>
       </w:pPr>
-      <w:r>
-        <w:rPr>
-          <w:rFonts w:ascii="Arial" w:hAnsi="Arial" w:cs="Arial"/>
-        </w:rPr>
-        <w:t>Neste sentido garante-se não só uma boa manutenção da base de dados, mas também segurança adicional ao utilizador aquando da sua utilização.</w:t>
-      </w:r>
+    </w:p>
+    <w:p>
+      <w:pPr>
+        <w:pStyle w:val="Standard"/>
+        <w:spacing w:line="360" w:lineRule="auto"/>
+        <w:ind w:left="284"/>
+        <w:jc w:val="both"/>
+        <w:rPr>
+          <w:rFonts w:ascii="Arial" w:hAnsi="Arial" w:cs="Arial"/>
+          <w:b/>
+          <w:color w:val="A40000"/>
+          <w:u w:val="single"/>
+        </w:rPr>
+      </w:pPr>
+      <w:r>
+        <w:rPr>
+          <w:rFonts w:ascii="Arial" w:hAnsi="Arial" w:cs="Arial"/>
+          <w:b/>
+          <w:color w:val="A40000"/>
+          <w:u w:val="single"/>
+        </w:rPr>
+        <w:t>INTERROGAÇÕES</w:t>
+      </w:r>
+    </w:p>
+    <w:p>
+      <w:pPr>
+        <w:pStyle w:val="Standard"/>
+        <w:spacing w:line="360" w:lineRule="auto"/>
+        <w:ind w:left="284"/>
+        <w:jc w:val="both"/>
+        <w:rPr>
+          <w:rFonts w:ascii="Arial" w:hAnsi="Arial" w:cs="Arial"/>
+          <w:b/>
+          <w:color w:val="A40000"/>
+          <w:u w:val="single"/>
+        </w:rPr>
+      </w:pPr>
+    </w:p>
+    <w:p>
+      <w:pPr>
+        <w:pStyle w:val="Standard"/>
+        <w:numPr>
+          <w:ilvl w:val="0"/>
+          <w:numId w:val="19"/>
+        </w:numPr>
+        <w:spacing w:line="360" w:lineRule="auto"/>
+        <w:jc w:val="both"/>
+        <w:rPr>
+          <w:rFonts w:ascii="Arial" w:hAnsi="Arial" w:cs="Arial"/>
+          <w:sz w:val="22"/>
+        </w:rPr>
+      </w:pPr>
+      <w:r>
+        <w:rPr>
+          <w:rFonts w:ascii="Arial" w:hAnsi="Arial" w:cs="Arial"/>
+          <w:b/>
+          <w:sz w:val="22"/>
+        </w:rPr>
+        <w:t>Top 5 filmes com melhor classificação</w:t>
+      </w:r>
+      <w:r>
+        <w:rPr>
+          <w:rFonts w:ascii="Arial" w:hAnsi="Arial" w:cs="Arial"/>
+          <w:sz w:val="22"/>
+        </w:rPr>
+        <w:t>: de todos os filmes visualizados pelos clientes e aos quais estes atribuíram classificação, foram escolhidos os 5 com a classificação mais alta.</w:t>
+      </w:r>
+    </w:p>
+    <w:p>
+      <w:pPr>
+        <w:pStyle w:val="Standard"/>
+        <w:spacing w:line="360" w:lineRule="auto"/>
+        <w:ind w:left="1004"/>
+        <w:jc w:val="both"/>
+        <w:rPr>
+          <w:rFonts w:ascii="Arial" w:hAnsi="Arial" w:cs="Arial"/>
+          <w:sz w:val="22"/>
+        </w:rPr>
+      </w:pPr>
+    </w:p>
+    <w:p>
+      <w:pPr>
+        <w:pStyle w:val="Standard"/>
+        <w:numPr>
+          <w:ilvl w:val="0"/>
+          <w:numId w:val="19"/>
+        </w:numPr>
+        <w:spacing w:line="360" w:lineRule="auto"/>
+        <w:jc w:val="both"/>
+        <w:rPr>
+          <w:rFonts w:ascii="Arial" w:hAnsi="Arial" w:cs="Arial"/>
+          <w:sz w:val="22"/>
+        </w:rPr>
+      </w:pPr>
+      <w:r>
+        <w:rPr>
+          <w:rFonts w:ascii="Arial" w:hAnsi="Arial" w:cs="Arial"/>
+          <w:b/>
+          <w:sz w:val="22"/>
+        </w:rPr>
+        <w:t>Lucro proveniente dos anúncios</w:t>
+      </w:r>
+      <w:r>
+        <w:rPr>
+          <w:rFonts w:ascii="Arial" w:hAnsi="Arial" w:cs="Arial"/>
+          <w:sz w:val="22"/>
+        </w:rPr>
+        <w:t>: soma dos preços de todos os anúncios das empresas de publicidade que até à data publicaram anúncios na plataforma.</w:t>
+      </w:r>
+    </w:p>
+    <w:p>
+      <w:pPr>
+        <w:pStyle w:val="Standard"/>
+        <w:spacing w:line="360" w:lineRule="auto"/>
+        <w:ind w:left="1004"/>
+        <w:jc w:val="both"/>
+        <w:rPr>
+          <w:rFonts w:ascii="Arial" w:hAnsi="Arial" w:cs="Arial"/>
+          <w:sz w:val="22"/>
+        </w:rPr>
+      </w:pPr>
+    </w:p>
+    <w:p>
+      <w:pPr>
+        <w:pStyle w:val="Standard"/>
+        <w:numPr>
+          <w:ilvl w:val="0"/>
+          <w:numId w:val="19"/>
+        </w:numPr>
+        <w:spacing w:line="360" w:lineRule="auto"/>
+        <w:jc w:val="both"/>
+        <w:rPr>
+          <w:rFonts w:ascii="Arial" w:hAnsi="Arial" w:cs="Arial"/>
+          <w:sz w:val="22"/>
+        </w:rPr>
+      </w:pPr>
+      <w:r>
+        <w:rPr>
+          <w:rFonts w:ascii="Arial" w:hAnsi="Arial" w:cs="Arial"/>
+          <w:b/>
+          <w:sz w:val="22"/>
+        </w:rPr>
+        <w:t>Duração média de um anúncio</w:t>
+      </w:r>
+      <w:r>
+        <w:rPr>
+          <w:rFonts w:ascii="Arial" w:hAnsi="Arial" w:cs="Arial"/>
+          <w:sz w:val="22"/>
+        </w:rPr>
+        <w:t>: média das durações de todos os anúncios das empresas de publicidade que até à data publicaram anúncios na plataforma.</w:t>
+      </w:r>
+    </w:p>
+    <w:p>
+      <w:pPr>
+        <w:pStyle w:val="Standard"/>
+        <w:spacing w:line="360" w:lineRule="auto"/>
+        <w:ind w:left="1004"/>
+        <w:jc w:val="both"/>
+        <w:rPr>
+          <w:rFonts w:ascii="Arial" w:hAnsi="Arial" w:cs="Arial"/>
+          <w:sz w:val="22"/>
+        </w:rPr>
+      </w:pPr>
+    </w:p>
+    <w:p>
+      <w:pPr>
+        <w:pStyle w:val="Standard"/>
+        <w:numPr>
+          <w:ilvl w:val="0"/>
+          <w:numId w:val="19"/>
+        </w:numPr>
+        <w:spacing w:line="360" w:lineRule="auto"/>
+        <w:jc w:val="both"/>
+        <w:rPr>
+          <w:rFonts w:ascii="Arial" w:hAnsi="Arial" w:cs="Arial"/>
+          <w:sz w:val="22"/>
+        </w:rPr>
+      </w:pPr>
+      <w:r>
+        <w:rPr>
+          <w:rFonts w:ascii="Arial" w:hAnsi="Arial" w:cs="Arial"/>
+          <w:b/>
+          <w:sz w:val="22"/>
+        </w:rPr>
+        <w:t>Anúncio mais barato</w:t>
+      </w:r>
+      <w:r>
+        <w:rPr>
+          <w:rFonts w:ascii="Arial" w:hAnsi="Arial" w:cs="Arial"/>
+          <w:sz w:val="22"/>
+        </w:rPr>
+        <w:t>: seleção do nome e do preço do anúncio mais barato de entre todos os anúncios das empresas de publicidade que até à data publicaram anúncios na plataforma.</w:t>
+      </w:r>
+    </w:p>
+    <w:p>
+      <w:pPr>
+        <w:pStyle w:val="Standard"/>
+        <w:spacing w:line="360" w:lineRule="auto"/>
+        <w:ind w:left="1004"/>
+        <w:jc w:val="both"/>
+        <w:rPr>
+          <w:rFonts w:ascii="Arial" w:hAnsi="Arial" w:cs="Arial"/>
+          <w:sz w:val="22"/>
+        </w:rPr>
+      </w:pPr>
+    </w:p>
+    <w:p>
+      <w:pPr>
+        <w:pStyle w:val="Standard"/>
+        <w:numPr>
+          <w:ilvl w:val="0"/>
+          <w:numId w:val="19"/>
+        </w:numPr>
+        <w:spacing w:line="360" w:lineRule="auto"/>
+        <w:jc w:val="both"/>
+        <w:rPr>
+          <w:rFonts w:ascii="Arial" w:hAnsi="Arial" w:cs="Arial"/>
+          <w:sz w:val="22"/>
+        </w:rPr>
+      </w:pPr>
+      <w:r>
+        <w:rPr>
+          <w:rFonts w:ascii="Arial" w:hAnsi="Arial" w:cs="Arial"/>
+          <w:b/>
+          <w:sz w:val="22"/>
+        </w:rPr>
+        <w:t xml:space="preserve">Top 5 </w:t>
+      </w:r>
+      <w:r>
+        <w:rPr>
+          <w:rFonts w:ascii="Arial" w:hAnsi="Arial" w:cs="Arial"/>
+          <w:b/>
+          <w:sz w:val="22"/>
+        </w:rPr>
+        <w:t>vídeos</w:t>
+      </w:r>
+      <w:r>
+        <w:rPr>
+          <w:rFonts w:ascii="Arial" w:hAnsi="Arial" w:cs="Arial"/>
+          <w:b/>
+          <w:sz w:val="22"/>
+        </w:rPr>
+        <w:t xml:space="preserve"> com m</w:t>
+      </w:r>
+      <w:r>
+        <w:rPr>
+          <w:rFonts w:ascii="Arial" w:hAnsi="Arial" w:cs="Arial"/>
+          <w:b/>
+          <w:sz w:val="22"/>
+        </w:rPr>
+        <w:t>ais</w:t>
+      </w:r>
+      <w:r>
+        <w:rPr>
+          <w:rFonts w:ascii="Arial" w:hAnsi="Arial" w:cs="Arial"/>
+          <w:b/>
+          <w:sz w:val="22"/>
+        </w:rPr>
+        <w:t xml:space="preserve"> </w:t>
+      </w:r>
+      <w:r>
+        <w:rPr>
+          <w:rFonts w:ascii="Arial" w:hAnsi="Arial" w:cs="Arial"/>
+          <w:b/>
+          <w:sz w:val="22"/>
+        </w:rPr>
+        <w:t xml:space="preserve">visualizações e top 5 </w:t>
+      </w:r>
+      <w:r>
+        <w:rPr>
+          <w:rFonts w:ascii="Arial" w:hAnsi="Arial" w:cs="Arial"/>
+          <w:b/>
+          <w:sz w:val="22"/>
+        </w:rPr>
+        <w:t>vídeos</w:t>
+      </w:r>
+      <w:r>
+        <w:rPr>
+          <w:rFonts w:ascii="Arial" w:hAnsi="Arial" w:cs="Arial"/>
+          <w:b/>
+          <w:sz w:val="22"/>
+        </w:rPr>
+        <w:t xml:space="preserve"> com menos visualizações</w:t>
+      </w:r>
+      <w:r>
+        <w:rPr>
+          <w:rFonts w:ascii="Arial" w:hAnsi="Arial" w:cs="Arial"/>
+          <w:sz w:val="22"/>
+        </w:rPr>
+        <w:t xml:space="preserve">: seleção </w:t>
+      </w:r>
+      <w:r>
+        <w:rPr>
+          <w:rFonts w:ascii="Arial" w:hAnsi="Arial" w:cs="Arial"/>
+          <w:sz w:val="22"/>
+        </w:rPr>
+        <w:t xml:space="preserve">dos 5 vídeos mais vistos e menos ou nunca vistos pelos clientes </w:t>
+      </w:r>
+      <w:r>
+        <w:rPr>
+          <w:rFonts w:ascii="Arial" w:hAnsi="Arial" w:cs="Arial"/>
+          <w:sz w:val="22"/>
+        </w:rPr>
+        <w:t xml:space="preserve">de entre todos os </w:t>
+      </w:r>
+      <w:r>
+        <w:rPr>
+          <w:rFonts w:ascii="Arial" w:hAnsi="Arial" w:cs="Arial"/>
+          <w:sz w:val="22"/>
+        </w:rPr>
+        <w:t xml:space="preserve">vídeos (séries, filmes e documentários) </w:t>
+      </w:r>
+      <w:r>
+        <w:rPr>
+          <w:rFonts w:ascii="Arial" w:hAnsi="Arial" w:cs="Arial"/>
+          <w:sz w:val="22"/>
+        </w:rPr>
+        <w:t>da plataforma</w:t>
+      </w:r>
+      <w:r>
+        <w:rPr>
+          <w:rFonts w:ascii="Arial" w:hAnsi="Arial" w:cs="Arial"/>
+          <w:sz w:val="22"/>
+        </w:rPr>
+        <w:t>.</w:t>
+      </w:r>
+    </w:p>
+    <w:p>
+      <w:pPr>
+        <w:pStyle w:val="Standard"/>
+        <w:spacing w:line="360" w:lineRule="auto"/>
+        <w:ind w:left="1004"/>
+        <w:jc w:val="both"/>
+        <w:rPr>
+          <w:rFonts w:ascii="Arial" w:hAnsi="Arial" w:cs="Arial"/>
+          <w:sz w:val="22"/>
+        </w:rPr>
+      </w:pPr>
+    </w:p>
+    <w:p>
+      <w:pPr>
+        <w:pStyle w:val="Standard"/>
+        <w:numPr>
+          <w:ilvl w:val="0"/>
+          <w:numId w:val="19"/>
+        </w:numPr>
+        <w:spacing w:line="360" w:lineRule="auto"/>
+        <w:jc w:val="both"/>
+        <w:rPr>
+          <w:rFonts w:ascii="Arial" w:hAnsi="Arial" w:cs="Arial"/>
+          <w:sz w:val="22"/>
+        </w:rPr>
+      </w:pPr>
+      <w:r>
+        <w:rPr>
+          <w:rFonts w:ascii="Arial" w:hAnsi="Arial" w:cs="Arial"/>
+          <w:b/>
+          <w:sz w:val="22"/>
+        </w:rPr>
+        <w:t>Subscrição mais popular</w:t>
+      </w:r>
+      <w:r>
+        <w:rPr>
+          <w:rFonts w:ascii="Arial" w:hAnsi="Arial" w:cs="Arial"/>
+          <w:sz w:val="22"/>
+        </w:rPr>
+        <w:t>: de entre as três subscrições disponíveis na plataforma, seleção da que tem mais adesões por parte dos clientes.</w:t>
+      </w:r>
+    </w:p>
+    <w:p>
+      <w:pPr>
+        <w:pStyle w:val="Standard"/>
+        <w:spacing w:line="360" w:lineRule="auto"/>
+        <w:ind w:left="1004"/>
+        <w:jc w:val="both"/>
+        <w:rPr>
+          <w:rFonts w:ascii="Arial" w:hAnsi="Arial" w:cs="Arial"/>
+          <w:sz w:val="22"/>
+        </w:rPr>
+      </w:pPr>
+    </w:p>
+    <w:p>
+      <w:pPr>
+        <w:pStyle w:val="Standard"/>
+        <w:numPr>
+          <w:ilvl w:val="0"/>
+          <w:numId w:val="19"/>
+        </w:numPr>
+        <w:spacing w:line="360" w:lineRule="auto"/>
+        <w:jc w:val="both"/>
+        <w:rPr>
+          <w:rFonts w:ascii="Arial" w:hAnsi="Arial" w:cs="Arial"/>
+          <w:sz w:val="22"/>
+        </w:rPr>
+      </w:pPr>
+      <w:r>
+        <w:rPr>
+          <w:rFonts w:ascii="Arial" w:hAnsi="Arial" w:cs="Arial"/>
+          <w:b/>
+          <w:sz w:val="22"/>
+        </w:rPr>
+        <w:t>Filmes lançados em 2019</w:t>
+      </w:r>
+      <w:r>
+        <w:rPr>
+          <w:rFonts w:ascii="Arial" w:hAnsi="Arial" w:cs="Arial"/>
+          <w:sz w:val="22"/>
+        </w:rPr>
+        <w:t>: de entre todos os filmes disponíveis na plataforma, seleção dos que foram lançados este ano.</w:t>
+      </w:r>
+    </w:p>
+    <w:p>
+      <w:pPr>
+        <w:pStyle w:val="Standard"/>
+        <w:spacing w:line="360" w:lineRule="auto"/>
+        <w:ind w:left="1004"/>
+        <w:jc w:val="both"/>
+        <w:rPr>
+          <w:rFonts w:ascii="Arial" w:hAnsi="Arial" w:cs="Arial"/>
+          <w:sz w:val="22"/>
+        </w:rPr>
+      </w:pPr>
+    </w:p>
+    <w:p>
+      <w:pPr>
+        <w:pStyle w:val="Standard"/>
+        <w:numPr>
+          <w:ilvl w:val="0"/>
+          <w:numId w:val="19"/>
+        </w:numPr>
+        <w:spacing w:line="360" w:lineRule="auto"/>
+        <w:jc w:val="both"/>
+        <w:rPr>
+          <w:rFonts w:ascii="Arial" w:hAnsi="Arial" w:cs="Arial"/>
+          <w:sz w:val="22"/>
+        </w:rPr>
+      </w:pPr>
+      <w:r>
+        <w:rPr>
+          <w:rFonts w:ascii="Arial" w:hAnsi="Arial" w:cs="Arial"/>
+          <w:b/>
+          <w:sz w:val="22"/>
+        </w:rPr>
+        <w:t>Vídeos realizados pelo realizador ‘x’ no ano ‘y’</w:t>
+      </w:r>
+      <w:r>
+        <w:rPr>
+          <w:rFonts w:ascii="Arial" w:hAnsi="Arial" w:cs="Arial"/>
+          <w:sz w:val="22"/>
+        </w:rPr>
+        <w:t xml:space="preserve"> : seleção dos filmes, séries e documentário que o  realizador x </w:t>
+      </w:r>
+      <w:r>
+        <w:rPr>
+          <w:rFonts w:ascii="Arial" w:hAnsi="Arial" w:cs="Arial"/>
+          <w:sz w:val="22"/>
+        </w:rPr>
+        <w:t>dirigiu no ano</w:t>
+      </w:r>
+      <w:r>
+        <w:rPr>
+          <w:rFonts w:ascii="Arial" w:hAnsi="Arial" w:cs="Arial"/>
+          <w:sz w:val="22"/>
+        </w:rPr>
+        <w:t xml:space="preserve"> y</w:t>
+      </w:r>
+      <w:r>
+        <w:rPr>
+          <w:rFonts w:ascii="Arial" w:hAnsi="Arial" w:cs="Arial"/>
+          <w:sz w:val="22"/>
+        </w:rPr>
+        <w:t>. Como dados para ‘x’ e ‘y’ utilizamos respetivamente,  o realizador de nome ‘Bella’ e o ano de ‘2019’.</w:t>
+      </w:r>
+    </w:p>
+    <w:p>
+      <w:pPr>
+        <w:pStyle w:val="Standard"/>
+        <w:spacing w:line="360" w:lineRule="auto"/>
+        <w:ind w:left="1004"/>
+        <w:jc w:val="both"/>
+        <w:rPr>
+          <w:rFonts w:ascii="Arial" w:hAnsi="Arial" w:cs="Arial"/>
+          <w:sz w:val="22"/>
+        </w:rPr>
+      </w:pPr>
+    </w:p>
+    <w:p>
+      <w:pPr>
+        <w:pStyle w:val="Standard"/>
+        <w:numPr>
+          <w:ilvl w:val="0"/>
+          <w:numId w:val="19"/>
+        </w:numPr>
+        <w:spacing w:line="360" w:lineRule="auto"/>
+        <w:jc w:val="both"/>
+        <w:rPr>
+          <w:rFonts w:ascii="Arial" w:hAnsi="Arial" w:cs="Arial"/>
+          <w:sz w:val="22"/>
+        </w:rPr>
+      </w:pPr>
+      <w:r>
+        <w:rPr>
+          <w:rFonts w:ascii="Arial" w:hAnsi="Arial" w:cs="Arial"/>
+          <w:b/>
+          <w:sz w:val="22"/>
+        </w:rPr>
+        <w:t xml:space="preserve">Top 5 </w:t>
+      </w:r>
+      <w:r>
+        <w:rPr>
+          <w:rFonts w:ascii="Arial" w:hAnsi="Arial" w:cs="Arial"/>
+          <w:b/>
+          <w:sz w:val="22"/>
+        </w:rPr>
+        <w:t>vídeos</w:t>
+      </w:r>
+      <w:r>
+        <w:rPr>
+          <w:rFonts w:ascii="Arial" w:hAnsi="Arial" w:cs="Arial"/>
+          <w:b/>
+          <w:sz w:val="22"/>
+        </w:rPr>
+        <w:t xml:space="preserve"> mais antigos e mais recentes</w:t>
+      </w:r>
+      <w:r>
+        <w:rPr>
+          <w:rFonts w:ascii="Arial" w:hAnsi="Arial" w:cs="Arial"/>
+          <w:sz w:val="22"/>
+        </w:rPr>
+        <w:t>:</w:t>
+      </w:r>
+      <w:r>
+        <w:rPr>
+          <w:rFonts w:ascii="Arial" w:hAnsi="Arial" w:cs="Arial"/>
+          <w:sz w:val="22"/>
+        </w:rPr>
+        <w:t xml:space="preserve"> títulos dos vídeos lançados à mais e menos tempo que estão disponíveis na plataforma.</w:t>
+      </w:r>
+    </w:p>
+    <w:p>
+      <w:pPr>
+        <w:pStyle w:val="Standard"/>
+        <w:spacing w:line="360" w:lineRule="auto"/>
+        <w:ind w:left="1004"/>
+        <w:jc w:val="both"/>
+        <w:rPr>
+          <w:rFonts w:ascii="Arial" w:hAnsi="Arial" w:cs="Arial"/>
+          <w:sz w:val="22"/>
+        </w:rPr>
+      </w:pPr>
+    </w:p>
+    <w:p>
+      <w:pPr>
+        <w:pStyle w:val="Standard"/>
+        <w:numPr>
+          <w:ilvl w:val="0"/>
+          <w:numId w:val="19"/>
+        </w:numPr>
+        <w:spacing w:line="360" w:lineRule="auto"/>
+        <w:jc w:val="both"/>
+        <w:rPr>
+          <w:rFonts w:ascii="Arial" w:hAnsi="Arial" w:cs="Arial"/>
+          <w:b/>
+          <w:sz w:val="22"/>
+        </w:rPr>
+      </w:pPr>
+      <w:r>
+        <w:rPr>
+          <w:rFonts w:ascii="Arial" w:hAnsi="Arial" w:cs="Arial"/>
+          <w:b/>
+          <w:sz w:val="22"/>
+        </w:rPr>
+        <w:t xml:space="preserve"> </w:t>
+      </w:r>
+      <w:r>
+        <w:rPr>
+          <w:rFonts w:ascii="Arial" w:hAnsi="Arial" w:cs="Arial"/>
+          <w:b/>
+          <w:sz w:val="22"/>
+        </w:rPr>
+        <w:t>Top 10 clientes mais rentáveis</w:t>
+      </w:r>
+      <w:r>
+        <w:rPr>
+          <w:rFonts w:ascii="Arial" w:hAnsi="Arial" w:cs="Arial"/>
+          <w:sz w:val="22"/>
+        </w:rPr>
+        <w:t>: seleção dos 10 clientes mais rentáveis da plataforma, ou seja, que possuem a maior soma entre a subscrição que pagam e o anúncio que observam durante a visualização de um vídeo.</w:t>
+      </w:r>
+    </w:p>
+    <w:p>
+      <w:pPr>
+        <w:pStyle w:val="Standard"/>
+        <w:spacing w:line="360" w:lineRule="auto"/>
+        <w:ind w:left="284" w:firstLine="425"/>
+        <w:jc w:val="both"/>
+        <w:rPr>
+          <w:rFonts w:ascii="Arial" w:hAnsi="Arial" w:cs="Arial"/>
+          <w:b/>
+          <w:color w:val="A40000"/>
+        </w:rPr>
+      </w:pPr>
+      <w:bookmarkStart w:id="2" w:name="_GoBack"/>
+      <w:bookmarkEnd w:id="2"/>
     </w:p>
     <w:sectPr>
       <w:pgSz w:w="11906" w:h="16838"/>
@@ -9709,7 +10286,7 @@
     <w:sdtContent>
       <w:p>
         <w:pPr>
-          <w:pStyle w:val="Footer"/>
+          <w:pStyle w:val="Rodap"/>
           <w:jc w:val="right"/>
           <w:rPr>
             <w:rFonts w:ascii="Arial" w:eastAsiaTheme="majorEastAsia" w:hAnsi="Arial" w:cs="Arial"/>
@@ -9770,7 +10347,7 @@
   </w:sdt>
   <w:p>
     <w:pPr>
-      <w:pStyle w:val="Footer"/>
+      <w:pStyle w:val="Rodap"/>
     </w:pPr>
   </w:p>
 </w:ftr>
@@ -9914,6 +10491,96 @@
     </w:lvl>
   </w:abstractNum>
   <w:abstractNum w:abstractNumId="1" w15:restartNumberingAfterBreak="0">
+    <w:nsid w:val="0580234C"/>
+    <w:multiLevelType w:val="hybridMultilevel"/>
+    <w:tmpl w:val="D09C801A"/>
+    <w:lvl w:ilvl="0" w:tplc="D0841584">
+      <w:start w:val="1"/>
+      <w:numFmt w:val="decimal"/>
+      <w:lvlText w:val="%1."/>
+      <w:lvlJc w:val="left"/>
+      <w:pPr>
+        <w:ind w:left="1004" w:hanging="360"/>
+      </w:pPr>
+      <w:rPr>
+        <w:b/>
+        <w:color w:val="C00000"/>
+      </w:rPr>
+    </w:lvl>
+    <w:lvl w:ilvl="1" w:tplc="08090019">
+      <w:start w:val="1"/>
+      <w:numFmt w:val="lowerLetter"/>
+      <w:lvlText w:val="%2."/>
+      <w:lvlJc w:val="left"/>
+      <w:pPr>
+        <w:ind w:left="1724" w:hanging="360"/>
+      </w:pPr>
+    </w:lvl>
+    <w:lvl w:ilvl="2" w:tplc="0809001B" w:tentative="1">
+      <w:start w:val="1"/>
+      <w:numFmt w:val="lowerRoman"/>
+      <w:lvlText w:val="%3."/>
+      <w:lvlJc w:val="right"/>
+      <w:pPr>
+        <w:ind w:left="2444" w:hanging="180"/>
+      </w:pPr>
+    </w:lvl>
+    <w:lvl w:ilvl="3" w:tplc="0809000F" w:tentative="1">
+      <w:start w:val="1"/>
+      <w:numFmt w:val="decimal"/>
+      <w:lvlText w:val="%4."/>
+      <w:lvlJc w:val="left"/>
+      <w:pPr>
+        <w:ind w:left="3164" w:hanging="360"/>
+      </w:pPr>
+    </w:lvl>
+    <w:lvl w:ilvl="4" w:tplc="08090019" w:tentative="1">
+      <w:start w:val="1"/>
+      <w:numFmt w:val="lowerLetter"/>
+      <w:lvlText w:val="%5."/>
+      <w:lvlJc w:val="left"/>
+      <w:pPr>
+        <w:ind w:left="3884" w:hanging="360"/>
+      </w:pPr>
+    </w:lvl>
+    <w:lvl w:ilvl="5" w:tplc="0809001B" w:tentative="1">
+      <w:start w:val="1"/>
+      <w:numFmt w:val="lowerRoman"/>
+      <w:lvlText w:val="%6."/>
+      <w:lvlJc w:val="right"/>
+      <w:pPr>
+        <w:ind w:left="4604" w:hanging="180"/>
+      </w:pPr>
+    </w:lvl>
+    <w:lvl w:ilvl="6" w:tplc="0809000F" w:tentative="1">
+      <w:start w:val="1"/>
+      <w:numFmt w:val="decimal"/>
+      <w:lvlText w:val="%7."/>
+      <w:lvlJc w:val="left"/>
+      <w:pPr>
+        <w:ind w:left="5324" w:hanging="360"/>
+      </w:pPr>
+    </w:lvl>
+    <w:lvl w:ilvl="7" w:tplc="08090019" w:tentative="1">
+      <w:start w:val="1"/>
+      <w:numFmt w:val="lowerLetter"/>
+      <w:lvlText w:val="%8."/>
+      <w:lvlJc w:val="left"/>
+      <w:pPr>
+        <w:ind w:left="6044" w:hanging="360"/>
+      </w:pPr>
+    </w:lvl>
+    <w:lvl w:ilvl="8" w:tplc="0809001B" w:tentative="1">
+      <w:start w:val="1"/>
+      <w:numFmt w:val="lowerRoman"/>
+      <w:lvlText w:val="%9."/>
+      <w:lvlJc w:val="right"/>
+      <w:pPr>
+        <w:ind w:left="6764" w:hanging="180"/>
+      </w:pPr>
+    </w:lvl>
+  </w:abstractNum>
+  <w:abstractNum w:abstractNumId="2" w15:restartNumberingAfterBreak="0">
     <w:nsid w:val="0BA55E17"/>
     <w:multiLevelType w:val="hybridMultilevel"/>
     <w:tmpl w:val="C5142B3A"/>
@@ -10026,7 +10693,7 @@
       </w:rPr>
     </w:lvl>
   </w:abstractNum>
-  <w:abstractNum w:abstractNumId="2" w15:restartNumberingAfterBreak="0">
+  <w:abstractNum w:abstractNumId="3" w15:restartNumberingAfterBreak="0">
     <w:nsid w:val="22DB565B"/>
     <w:multiLevelType w:val="hybridMultilevel"/>
     <w:tmpl w:val="4E94D17E"/>
@@ -10139,7 +10806,7 @@
       </w:rPr>
     </w:lvl>
   </w:abstractNum>
-  <w:abstractNum w:abstractNumId="3" w15:restartNumberingAfterBreak="0">
+  <w:abstractNum w:abstractNumId="4" w15:restartNumberingAfterBreak="0">
     <w:nsid w:val="264F5235"/>
     <w:multiLevelType w:val="hybridMultilevel"/>
     <w:tmpl w:val="0BDEAB00"/>
@@ -10252,7 +10919,7 @@
       </w:rPr>
     </w:lvl>
   </w:abstractNum>
-  <w:abstractNum w:abstractNumId="4" w15:restartNumberingAfterBreak="0">
+  <w:abstractNum w:abstractNumId="5" w15:restartNumberingAfterBreak="0">
     <w:nsid w:val="286B5DF6"/>
     <w:multiLevelType w:val="hybridMultilevel"/>
     <w:tmpl w:val="D12AAFA0"/>
@@ -10365,7 +11032,7 @@
       </w:rPr>
     </w:lvl>
   </w:abstractNum>
-  <w:abstractNum w:abstractNumId="5" w15:restartNumberingAfterBreak="0">
+  <w:abstractNum w:abstractNumId="6" w15:restartNumberingAfterBreak="0">
     <w:nsid w:val="304740E0"/>
     <w:multiLevelType w:val="hybridMultilevel"/>
     <w:tmpl w:val="04C8E086"/>
@@ -10478,7 +11145,7 @@
       </w:rPr>
     </w:lvl>
   </w:abstractNum>
-  <w:abstractNum w:abstractNumId="6" w15:restartNumberingAfterBreak="0">
+  <w:abstractNum w:abstractNumId="7" w15:restartNumberingAfterBreak="0">
     <w:nsid w:val="3D122B12"/>
     <w:multiLevelType w:val="hybridMultilevel"/>
     <w:tmpl w:val="FA007B5C"/>
@@ -10591,7 +11258,7 @@
       </w:rPr>
     </w:lvl>
   </w:abstractNum>
-  <w:abstractNum w:abstractNumId="7" w15:restartNumberingAfterBreak="0">
+  <w:abstractNum w:abstractNumId="8" w15:restartNumberingAfterBreak="0">
     <w:nsid w:val="43EC0028"/>
     <w:multiLevelType w:val="hybridMultilevel"/>
     <w:tmpl w:val="5BDC98E0"/>
@@ -10704,7 +11371,7 @@
       </w:rPr>
     </w:lvl>
   </w:abstractNum>
-  <w:abstractNum w:abstractNumId="8" w15:restartNumberingAfterBreak="0">
+  <w:abstractNum w:abstractNumId="9" w15:restartNumberingAfterBreak="0">
     <w:nsid w:val="4BFC3C3D"/>
     <w:multiLevelType w:val="hybridMultilevel"/>
     <w:tmpl w:val="7812C09C"/>
@@ -10817,7 +11484,7 @@
       </w:rPr>
     </w:lvl>
   </w:abstractNum>
-  <w:abstractNum w:abstractNumId="9" w15:restartNumberingAfterBreak="0">
+  <w:abstractNum w:abstractNumId="10" w15:restartNumberingAfterBreak="0">
     <w:nsid w:val="50B9145E"/>
     <w:multiLevelType w:val="hybridMultilevel"/>
     <w:tmpl w:val="58E0FC02"/>
@@ -10930,7 +11597,7 @@
       </w:rPr>
     </w:lvl>
   </w:abstractNum>
-  <w:abstractNum w:abstractNumId="10" w15:restartNumberingAfterBreak="0">
+  <w:abstractNum w:abstractNumId="11" w15:restartNumberingAfterBreak="0">
     <w:nsid w:val="5C363F1A"/>
     <w:multiLevelType w:val="hybridMultilevel"/>
     <w:tmpl w:val="F806BFF4"/>
@@ -11043,7 +11710,7 @@
       </w:rPr>
     </w:lvl>
   </w:abstractNum>
-  <w:abstractNum w:abstractNumId="11" w15:restartNumberingAfterBreak="0">
+  <w:abstractNum w:abstractNumId="12" w15:restartNumberingAfterBreak="0">
     <w:nsid w:val="5D59719F"/>
     <w:multiLevelType w:val="hybridMultilevel"/>
     <w:tmpl w:val="848A1CC0"/>
@@ -11156,7 +11823,7 @@
       </w:rPr>
     </w:lvl>
   </w:abstractNum>
-  <w:abstractNum w:abstractNumId="12" w15:restartNumberingAfterBreak="0">
+  <w:abstractNum w:abstractNumId="13" w15:restartNumberingAfterBreak="0">
     <w:nsid w:val="625808A8"/>
     <w:multiLevelType w:val="hybridMultilevel"/>
     <w:tmpl w:val="AECA2B5E"/>
@@ -11269,7 +11936,7 @@
       </w:rPr>
     </w:lvl>
   </w:abstractNum>
-  <w:abstractNum w:abstractNumId="13" w15:restartNumberingAfterBreak="0">
+  <w:abstractNum w:abstractNumId="14" w15:restartNumberingAfterBreak="0">
     <w:nsid w:val="69594B97"/>
     <w:multiLevelType w:val="hybridMultilevel"/>
     <w:tmpl w:val="647C42E6"/>
@@ -11382,7 +12049,7 @@
       </w:rPr>
     </w:lvl>
   </w:abstractNum>
-  <w:abstractNum w:abstractNumId="14" w15:restartNumberingAfterBreak="0">
+  <w:abstractNum w:abstractNumId="15" w15:restartNumberingAfterBreak="0">
     <w:nsid w:val="717D1590"/>
     <w:multiLevelType w:val="hybridMultilevel"/>
     <w:tmpl w:val="E90AD70A"/>
@@ -11495,7 +12162,7 @@
       </w:rPr>
     </w:lvl>
   </w:abstractNum>
-  <w:abstractNum w:abstractNumId="15" w15:restartNumberingAfterBreak="0">
+  <w:abstractNum w:abstractNumId="16" w15:restartNumberingAfterBreak="0">
     <w:nsid w:val="73B23996"/>
     <w:multiLevelType w:val="hybridMultilevel"/>
     <w:tmpl w:val="03088702"/>
@@ -11608,7 +12275,7 @@
       </w:rPr>
     </w:lvl>
   </w:abstractNum>
-  <w:abstractNum w:abstractNumId="16" w15:restartNumberingAfterBreak="0">
+  <w:abstractNum w:abstractNumId="17" w15:restartNumberingAfterBreak="0">
     <w:nsid w:val="744E2DE2"/>
     <w:multiLevelType w:val="hybridMultilevel"/>
     <w:tmpl w:val="DC74E624"/>
@@ -11721,7 +12388,7 @@
       </w:rPr>
     </w:lvl>
   </w:abstractNum>
-  <w:abstractNum w:abstractNumId="17" w15:restartNumberingAfterBreak="0">
+  <w:abstractNum w:abstractNumId="18" w15:restartNumberingAfterBreak="0">
     <w:nsid w:val="7D7E2608"/>
     <w:multiLevelType w:val="hybridMultilevel"/>
     <w:tmpl w:val="8744ACBE"/>
@@ -11835,58 +12502,61 @@
     </w:lvl>
   </w:abstractNum>
   <w:num w:numId="1">
-    <w:abstractNumId w:val="7"/>
+    <w:abstractNumId w:val="8"/>
   </w:num>
   <w:num w:numId="2">
     <w:abstractNumId w:val="0"/>
   </w:num>
   <w:num w:numId="3">
+    <w:abstractNumId w:val="13"/>
+  </w:num>
+  <w:num w:numId="4">
+    <w:abstractNumId w:val="3"/>
+  </w:num>
+  <w:num w:numId="5">
+    <w:abstractNumId w:val="6"/>
+  </w:num>
+  <w:num w:numId="6">
+    <w:abstractNumId w:val="7"/>
+  </w:num>
+  <w:num w:numId="7">
+    <w:abstractNumId w:val="5"/>
+  </w:num>
+  <w:num w:numId="8">
+    <w:abstractNumId w:val="18"/>
+  </w:num>
+  <w:num w:numId="9">
+    <w:abstractNumId w:val="11"/>
+  </w:num>
+  <w:num w:numId="10">
+    <w:abstractNumId w:val="17"/>
+  </w:num>
+  <w:num w:numId="11">
+    <w:abstractNumId w:val="14"/>
+  </w:num>
+  <w:num w:numId="12">
+    <w:abstractNumId w:val="9"/>
+  </w:num>
+  <w:num w:numId="13">
+    <w:abstractNumId w:val="10"/>
+  </w:num>
+  <w:num w:numId="14">
+    <w:abstractNumId w:val="15"/>
+  </w:num>
+  <w:num w:numId="15">
+    <w:abstractNumId w:val="2"/>
+  </w:num>
+  <w:num w:numId="16">
     <w:abstractNumId w:val="12"/>
   </w:num>
-  <w:num w:numId="4">
-    <w:abstractNumId w:val="2"/>
+  <w:num w:numId="17">
+    <w:abstractNumId w:val="16"/>
   </w:num>
-  <w:num w:numId="5">
-    <w:abstractNumId w:val="5"/>
-  </w:num>
-  <w:num w:numId="6">
-    <w:abstractNumId w:val="6"/>
-  </w:num>
-  <w:num w:numId="7">
+  <w:num w:numId="18">
     <w:abstractNumId w:val="4"/>
   </w:num>
-  <w:num w:numId="8">
-    <w:abstractNumId w:val="17"/>
-  </w:num>
-  <w:num w:numId="9">
-    <w:abstractNumId w:val="10"/>
-  </w:num>
-  <w:num w:numId="10">
-    <w:abstractNumId w:val="16"/>
-  </w:num>
-  <w:num w:numId="11">
-    <w:abstractNumId w:val="13"/>
-  </w:num>
-  <w:num w:numId="12">
-    <w:abstractNumId w:val="8"/>
-  </w:num>
-  <w:num w:numId="13">
-    <w:abstractNumId w:val="9"/>
-  </w:num>
-  <w:num w:numId="14">
-    <w:abstractNumId w:val="14"/>
-  </w:num>
-  <w:num w:numId="15">
+  <w:num w:numId="19">
     <w:abstractNumId w:val="1"/>
-  </w:num>
-  <w:num w:numId="16">
-    <w:abstractNumId w:val="11"/>
-  </w:num>
-  <w:num w:numId="17">
-    <w:abstractNumId w:val="15"/>
-  </w:num>
-  <w:num w:numId="18">
-    <w:abstractNumId w:val="3"/>
   </w:num>
 </w:numbering>
 </file>
@@ -12293,11 +12963,11 @@
     <w:name w:val="Normal"/>
     <w:qFormat/>
   </w:style>
-  <w:style w:type="paragraph" w:styleId="Heading1">
+  <w:style w:type="paragraph" w:styleId="Ttulo1">
     <w:name w:val="heading 1"/>
     <w:basedOn w:val="Normal"/>
     <w:next w:val="Normal"/>
-    <w:link w:val="Heading1Char"/>
+    <w:link w:val="Ttulo1Carter"/>
     <w:uiPriority w:val="9"/>
     <w:qFormat/>
     <w:rsid w:val="006C3A26"/>
@@ -12314,13 +12984,13 @@
       <w:szCs w:val="29"/>
     </w:rPr>
   </w:style>
-  <w:style w:type="character" w:default="1" w:styleId="DefaultParagraphFont">
+  <w:style w:type="character" w:default="1" w:styleId="Tipodeletrapredefinidodopargrafo">
     <w:name w:val="Default Paragraph Font"/>
     <w:uiPriority w:val="1"/>
     <w:semiHidden/>
     <w:unhideWhenUsed/>
   </w:style>
-  <w:style w:type="table" w:default="1" w:styleId="TableNormal">
+  <w:style w:type="table" w:default="1" w:styleId="Tabelanormal">
     <w:name w:val="Normal Table"/>
     <w:uiPriority w:val="99"/>
     <w:semiHidden/>
@@ -12335,7 +13005,7 @@
       </w:tblCellMar>
     </w:tblPr>
   </w:style>
-  <w:style w:type="numbering" w:default="1" w:styleId="NoList">
+  <w:style w:type="numbering" w:default="1" w:styleId="Semlista">
     <w:name w:val="No List"/>
     <w:uiPriority w:val="99"/>
     <w:semiHidden/>
@@ -12365,11 +13035,11 @@
       <w:spacing w:after="140" w:line="276" w:lineRule="auto"/>
     </w:pPr>
   </w:style>
-  <w:style w:type="paragraph" w:styleId="List">
+  <w:style w:type="paragraph" w:styleId="Lista">
     <w:name w:val="List"/>
     <w:basedOn w:val="Textbody"/>
   </w:style>
-  <w:style w:type="paragraph" w:styleId="Caption">
+  <w:style w:type="paragraph" w:styleId="Legenda">
     <w:name w:val="caption"/>
     <w:basedOn w:val="Standard"/>
     <w:pPr>
@@ -12392,10 +13062,10 @@
     <w:name w:val="Frame contents"/>
     <w:basedOn w:val="Standard"/>
   </w:style>
-  <w:style w:type="paragraph" w:styleId="BalloonText">
+  <w:style w:type="paragraph" w:styleId="Textodebalo">
     <w:name w:val="Balloon Text"/>
     <w:basedOn w:val="Normal"/>
-    <w:link w:val="BalloonTextChar"/>
+    <w:link w:val="TextodebaloCarter"/>
     <w:uiPriority w:val="99"/>
     <w:semiHidden/>
     <w:unhideWhenUsed/>
@@ -12406,10 +13076,10 @@
       <w:szCs w:val="16"/>
     </w:rPr>
   </w:style>
-  <w:style w:type="character" w:customStyle="1" w:styleId="BalloonTextChar">
-    <w:name w:val="Balloon Text Char"/>
-    <w:basedOn w:val="DefaultParagraphFont"/>
-    <w:link w:val="BalloonText"/>
+  <w:style w:type="character" w:customStyle="1" w:styleId="TextodebaloCarter">
+    <w:name w:val="Texto de balão Caráter"/>
+    <w:basedOn w:val="Tipodeletrapredefinidodopargrafo"/>
+    <w:link w:val="Textodebalo"/>
     <w:uiPriority w:val="99"/>
     <w:semiHidden/>
     <w:rsid w:val="00C969BF"/>
@@ -12419,10 +13089,10 @@
       <w:szCs w:val="16"/>
     </w:rPr>
   </w:style>
-  <w:style w:type="paragraph" w:styleId="Header">
+  <w:style w:type="paragraph" w:styleId="Cabealho">
     <w:name w:val="header"/>
     <w:basedOn w:val="Normal"/>
-    <w:link w:val="HeaderChar"/>
+    <w:link w:val="CabealhoCarter"/>
     <w:uiPriority w:val="99"/>
     <w:unhideWhenUsed/>
     <w:rsid w:val="00C969BF"/>
@@ -12437,10 +13107,10 @@
       <w:szCs w:val="21"/>
     </w:rPr>
   </w:style>
-  <w:style w:type="character" w:customStyle="1" w:styleId="HeaderChar">
-    <w:name w:val="Header Char"/>
-    <w:basedOn w:val="DefaultParagraphFont"/>
-    <w:link w:val="Header"/>
+  <w:style w:type="character" w:customStyle="1" w:styleId="CabealhoCarter">
+    <w:name w:val="Cabeçalho Caráter"/>
+    <w:basedOn w:val="Tipodeletrapredefinidodopargrafo"/>
+    <w:link w:val="Cabealho"/>
     <w:uiPriority w:val="99"/>
     <w:rsid w:val="00C969BF"/>
     <w:rPr>
@@ -12448,10 +13118,10 @@
       <w:szCs w:val="21"/>
     </w:rPr>
   </w:style>
-  <w:style w:type="paragraph" w:styleId="Footer">
+  <w:style w:type="paragraph" w:styleId="Rodap">
     <w:name w:val="footer"/>
     <w:basedOn w:val="Normal"/>
-    <w:link w:val="FooterChar"/>
+    <w:link w:val="RodapCarter"/>
     <w:uiPriority w:val="99"/>
     <w:unhideWhenUsed/>
     <w:rsid w:val="00C969BF"/>
@@ -12466,10 +13136,10 @@
       <w:szCs w:val="21"/>
     </w:rPr>
   </w:style>
-  <w:style w:type="character" w:customStyle="1" w:styleId="FooterChar">
-    <w:name w:val="Footer Char"/>
-    <w:basedOn w:val="DefaultParagraphFont"/>
-    <w:link w:val="Footer"/>
+  <w:style w:type="character" w:customStyle="1" w:styleId="RodapCarter">
+    <w:name w:val="Rodapé Caráter"/>
+    <w:basedOn w:val="Tipodeletrapredefinidodopargrafo"/>
+    <w:link w:val="Rodap"/>
     <w:uiPriority w:val="99"/>
     <w:rsid w:val="00C969BF"/>
     <w:rPr>
@@ -12477,9 +13147,9 @@
       <w:szCs w:val="21"/>
     </w:rPr>
   </w:style>
-  <w:style w:type="character" w:styleId="Hyperlink">
+  <w:style w:type="character" w:styleId="Hiperligao">
     <w:name w:val="Hyperlink"/>
-    <w:basedOn w:val="DefaultParagraphFont"/>
+    <w:basedOn w:val="Tipodeletrapredefinidodopargrafo"/>
     <w:uiPriority w:val="99"/>
     <w:unhideWhenUsed/>
     <w:rsid w:val="00C969BF"/>
@@ -12488,9 +13158,9 @@
       <w:u w:val="single"/>
     </w:rPr>
   </w:style>
-  <w:style w:type="character" w:styleId="UnresolvedMention">
+  <w:style w:type="character" w:styleId="MenoNoResolvida">
     <w:name w:val="Unresolved Mention"/>
-    <w:basedOn w:val="DefaultParagraphFont"/>
+    <w:basedOn w:val="Tipodeletrapredefinidodopargrafo"/>
     <w:uiPriority w:val="99"/>
     <w:semiHidden/>
     <w:unhideWhenUsed/>
@@ -12500,10 +13170,10 @@
       <w:shd w:val="clear" w:color="auto" w:fill="E1DFDD"/>
     </w:rPr>
   </w:style>
-  <w:style w:type="character" w:customStyle="1" w:styleId="Heading1Char">
-    <w:name w:val="Heading 1 Char"/>
-    <w:basedOn w:val="DefaultParagraphFont"/>
-    <w:link w:val="Heading1"/>
+  <w:style w:type="character" w:customStyle="1" w:styleId="Ttulo1Carter">
+    <w:name w:val="Título 1 Caráter"/>
+    <w:basedOn w:val="Tipodeletrapredefinidodopargrafo"/>
+    <w:link w:val="Ttulo1"/>
     <w:uiPriority w:val="9"/>
     <w:rsid w:val="006C3A26"/>
     <w:rPr>
@@ -12513,7 +13183,7 @@
       <w:szCs w:val="29"/>
     </w:rPr>
   </w:style>
-  <w:style w:type="paragraph" w:styleId="ListParagraph">
+  <w:style w:type="paragraph" w:styleId="PargrafodaLista">
     <w:name w:val="List Paragraph"/>
     <w:basedOn w:val="Normal"/>
     <w:uiPriority w:val="34"/>
@@ -12528,9 +13198,9 @@
       <w:szCs w:val="21"/>
     </w:rPr>
   </w:style>
-  <w:style w:type="character" w:styleId="PlaceholderText">
+  <w:style w:type="character" w:styleId="TextodoMarcadordePosio">
     <w:name w:val="Placeholder Text"/>
-    <w:basedOn w:val="DefaultParagraphFont"/>
+    <w:basedOn w:val="Tipodeletrapredefinidodopargrafo"/>
     <w:uiPriority w:val="99"/>
     <w:semiHidden/>
     <w:rsid w:val="00942070"/>
@@ -12540,17 +13210,17 @@
   </w:style>
   <w:style w:type="character" w:customStyle="1" w:styleId="pl-k">
     <w:name w:val="pl-k"/>
-    <w:basedOn w:val="DefaultParagraphFont"/>
+    <w:basedOn w:val="Tipodeletrapredefinidodopargrafo"/>
     <w:rsid w:val="009037AC"/>
   </w:style>
   <w:style w:type="character" w:customStyle="1" w:styleId="pl-s">
     <w:name w:val="pl-s"/>
-    <w:basedOn w:val="DefaultParagraphFont"/>
+    <w:basedOn w:val="Tipodeletrapredefinidodopargrafo"/>
     <w:rsid w:val="00032451"/>
   </w:style>
   <w:style w:type="character" w:customStyle="1" w:styleId="pl-pds">
     <w:name w:val="pl-pds"/>
-    <w:basedOn w:val="DefaultParagraphFont"/>
+    <w:basedOn w:val="Tipodeletrapredefinidodopargrafo"/>
     <w:rsid w:val="00032451"/>
   </w:style>
 </w:styles>

</xml_diff>

<commit_message>
Restricoes no relatorio e update do criar
</commit_message>
<xml_diff>
--- a/projetoTerceiraParte/relatórioTerceiraParte.docx
+++ b/projetoTerceiraParte/relatórioTerceiraParte.docx
@@ -734,7 +734,7 @@
     </w:p>
     <w:p>
       <w:pPr>
-        <w:pStyle w:val="Ttulo1"/>
+        <w:pStyle w:val="Heading1"/>
         <w:rPr>
           <w:b/>
           <w:color w:val="C00000"/>
@@ -744,7 +744,7 @@
     </w:p>
     <w:p>
       <w:pPr>
-        <w:pStyle w:val="Ttulo1"/>
+        <w:pStyle w:val="Heading1"/>
         <w:rPr>
           <w:b/>
           <w:color w:val="C00000"/>
@@ -754,7 +754,7 @@
     </w:p>
     <w:p>
       <w:pPr>
-        <w:pStyle w:val="Ttulo1"/>
+        <w:pStyle w:val="Heading1"/>
         <w:rPr>
           <w:b/>
           <w:color w:val="C00000"/>
@@ -764,7 +764,7 @@
     </w:p>
     <w:p>
       <w:pPr>
-        <w:pStyle w:val="Ttulo1"/>
+        <w:pStyle w:val="Heading1"/>
         <w:rPr>
           <w:b/>
           <w:color w:val="C00000"/>
@@ -788,7 +788,7 @@
     </w:p>
     <w:p>
       <w:pPr>
-        <w:pStyle w:val="Ttulo1"/>
+        <w:pStyle w:val="Heading1"/>
         <w:spacing w:line="360" w:lineRule="auto"/>
         <w:rPr>
           <w:rFonts w:ascii="Arial" w:hAnsi="Arial" w:cs="Arial"/>
@@ -2138,7 +2138,7 @@
     </w:p>
     <w:p>
       <w:pPr>
-        <w:pStyle w:val="PargrafodaLista"/>
+        <w:pStyle w:val="ListParagraph"/>
         <w:numPr>
           <w:ilvl w:val="0"/>
           <w:numId w:val="6"/>
@@ -2157,7 +2157,7 @@
     </w:p>
     <w:p>
       <w:pPr>
-        <w:pStyle w:val="PargrafodaLista"/>
+        <w:pStyle w:val="ListParagraph"/>
         <w:numPr>
           <w:ilvl w:val="0"/>
           <w:numId w:val="6"/>
@@ -2176,7 +2176,7 @@
     </w:p>
     <w:p>
       <w:pPr>
-        <w:pStyle w:val="PargrafodaLista"/>
+        <w:pStyle w:val="ListParagraph"/>
         <w:numPr>
           <w:ilvl w:val="0"/>
           <w:numId w:val="6"/>
@@ -2195,7 +2195,7 @@
     </w:p>
     <w:p>
       <w:pPr>
-        <w:pStyle w:val="PargrafodaLista"/>
+        <w:pStyle w:val="ListParagraph"/>
         <w:numPr>
           <w:ilvl w:val="0"/>
           <w:numId w:val="6"/>
@@ -2214,7 +2214,7 @@
     </w:p>
     <w:p>
       <w:pPr>
-        <w:pStyle w:val="PargrafodaLista"/>
+        <w:pStyle w:val="ListParagraph"/>
         <w:numPr>
           <w:ilvl w:val="0"/>
           <w:numId w:val="6"/>
@@ -2233,16 +2233,16 @@
     </w:p>
     <w:p>
       <w:pPr>
-        <w:pStyle w:val="PargrafodaLista"/>
-        <w:rPr>
-          <w:rFonts w:ascii="Arial" w:hAnsi="Arial" w:cs="Arial"/>
-          <w:b/>
-        </w:rPr>
-      </w:pPr>
-    </w:p>
-    <w:p>
-      <w:pPr>
-        <w:pStyle w:val="PargrafodaLista"/>
+        <w:pStyle w:val="ListParagraph"/>
+        <w:rPr>
+          <w:rFonts w:ascii="Arial" w:hAnsi="Arial" w:cs="Arial"/>
+          <w:b/>
+        </w:rPr>
+      </w:pPr>
+    </w:p>
+    <w:p>
+      <w:pPr>
+        <w:pStyle w:val="ListParagraph"/>
         <w:rPr>
           <w:rFonts w:ascii="Arial" w:hAnsi="Arial" w:cs="Arial"/>
           <w:b/>
@@ -2266,7 +2266,7 @@
     </w:p>
     <w:p>
       <w:pPr>
-        <w:pStyle w:val="PargrafodaLista"/>
+        <w:pStyle w:val="ListParagraph"/>
         <w:numPr>
           <w:ilvl w:val="0"/>
           <w:numId w:val="10"/>
@@ -2285,7 +2285,7 @@
     </w:p>
     <w:p>
       <w:pPr>
-        <w:pStyle w:val="PargrafodaLista"/>
+        <w:pStyle w:val="ListParagraph"/>
         <w:numPr>
           <w:ilvl w:val="0"/>
           <w:numId w:val="10"/>
@@ -2305,7 +2305,7 @@
     </w:p>
     <w:p>
       <w:pPr>
-        <w:pStyle w:val="PargrafodaLista"/>
+        <w:pStyle w:val="ListParagraph"/>
         <w:numPr>
           <w:ilvl w:val="0"/>
           <w:numId w:val="10"/>
@@ -2325,7 +2325,7 @@
     </w:p>
     <w:p>
       <w:pPr>
-        <w:pStyle w:val="PargrafodaLista"/>
+        <w:pStyle w:val="ListParagraph"/>
         <w:numPr>
           <w:ilvl w:val="0"/>
           <w:numId w:val="10"/>
@@ -6789,44 +6789,13 @@
           <w:rFonts w:ascii="Arial" w:hAnsi="Arial" w:cs="Arial"/>
           <w:b/>
         </w:rPr>
-        <w:t>nome</w:t>
-      </w:r>
-      <w:r>
-        <w:rPr>
-          <w:rFonts w:ascii="Arial" w:hAnsi="Arial" w:cs="Arial"/>
-        </w:rPr>
-        <w:t xml:space="preserve"> e </w:t>
-      </w:r>
-      <w:r>
-        <w:rPr>
-          <w:rFonts w:ascii="Arial" w:hAnsi="Arial" w:cs="Arial"/>
-          <w:b/>
-        </w:rPr>
-        <w:t>representante</w:t>
-      </w:r>
-      <w:r>
-        <w:rPr>
-          <w:rFonts w:ascii="Arial" w:hAnsi="Arial" w:cs="Arial"/>
-        </w:rPr>
-        <w:t xml:space="preserve"> são a chave primária composta:</w:t>
-      </w:r>
-      <w:r>
-        <w:rPr>
-          <w:rFonts w:ascii="Arial" w:hAnsi="Arial" w:cs="Arial"/>
-        </w:rPr>
-        <w:t xml:space="preserve"> restrição chave</w:t>
-      </w:r>
-      <w:r>
-        <w:rPr>
-          <w:rFonts w:ascii="Arial" w:hAnsi="Arial" w:cs="Arial"/>
-        </w:rPr>
-        <w:t xml:space="preserve"> (PRIMARY KEY)</w:t>
-      </w:r>
-      <w:r>
-        <w:rPr>
-          <w:rFonts w:ascii="Arial" w:hAnsi="Arial" w:cs="Arial"/>
-        </w:rPr>
-        <w:t>;</w:t>
+        <w:t xml:space="preserve">idEmpresa </w:t>
+      </w:r>
+      <w:r>
+        <w:rPr>
+          <w:rFonts w:ascii="Arial" w:hAnsi="Arial" w:cs="Arial"/>
+        </w:rPr>
+        <w:t>é a chave primária: restrição chave (PRIMARY KEY);</w:t>
       </w:r>
     </w:p>
     <w:p>
@@ -6851,6 +6820,75 @@
           <w:rFonts w:ascii="Arial" w:hAnsi="Arial" w:cs="Arial"/>
           <w:b/>
         </w:rPr>
+        <w:t>nome</w:t>
+      </w:r>
+      <w:r>
+        <w:rPr>
+          <w:rFonts w:ascii="Arial" w:hAnsi="Arial" w:cs="Arial"/>
+        </w:rPr>
+        <w:t xml:space="preserve"> e </w:t>
+      </w:r>
+      <w:r>
+        <w:rPr>
+          <w:rFonts w:ascii="Arial" w:hAnsi="Arial" w:cs="Arial"/>
+          <w:b/>
+        </w:rPr>
+        <w:t>representante</w:t>
+      </w:r>
+      <w:r>
+        <w:rPr>
+          <w:rFonts w:ascii="Arial" w:hAnsi="Arial" w:cs="Arial"/>
+          <w:b/>
+        </w:rPr>
+        <w:t xml:space="preserve"> </w:t>
+      </w:r>
+      <w:r>
+        <w:rPr>
+          <w:rFonts w:ascii="Arial" w:hAnsi="Arial" w:cs="Arial"/>
+        </w:rPr>
+        <w:t xml:space="preserve">têm ambos de ter um valor </w:t>
+      </w:r>
+      <w:r>
+        <w:rPr>
+          <w:rFonts w:ascii="Arial" w:hAnsi="Arial" w:cs="Arial"/>
+        </w:rPr>
+        <w:t>não nulo, é necessário saber os valores destes atributos</w:t>
+      </w:r>
+      <w:r>
+        <w:rPr>
+          <w:rFonts w:ascii="Arial" w:hAnsi="Arial" w:cs="Arial"/>
+        </w:rPr>
+        <w:t>: restrição NOT NULL</w:t>
+      </w:r>
+      <w:r>
+        <w:rPr>
+          <w:rFonts w:ascii="Arial" w:hAnsi="Arial" w:cs="Arial"/>
+        </w:rPr>
+        <w:t>;</w:t>
+      </w:r>
+    </w:p>
+    <w:p>
+      <w:pPr>
+        <w:pStyle w:val="Standard"/>
+        <w:numPr>
+          <w:ilvl w:val="0"/>
+          <w:numId w:val="11"/>
+        </w:numPr>
+        <w:tabs>
+          <w:tab w:val="left" w:pos="709"/>
+        </w:tabs>
+        <w:spacing w:line="360" w:lineRule="auto"/>
+        <w:jc w:val="both"/>
+        <w:rPr>
+          <w:rFonts w:ascii="Arial" w:hAnsi="Arial" w:cs="Arial"/>
+          <w:sz w:val="20"/>
+        </w:rPr>
+      </w:pPr>
+      <w:r>
+        <w:rPr>
+          <w:rFonts w:ascii="Arial" w:hAnsi="Arial" w:cs="Arial"/>
+          <w:b/>
+        </w:rPr>
         <w:t>contacto</w:t>
       </w:r>
       <w:r>
@@ -6971,50 +7009,50 @@
           <w:rFonts w:ascii="Arial" w:hAnsi="Arial" w:cs="Arial"/>
           <w:b/>
         </w:rPr>
-        <w:t xml:space="preserve">nome </w:t>
-      </w:r>
-      <w:r>
-        <w:rPr>
-          <w:rFonts w:ascii="Arial" w:hAnsi="Arial" w:cs="Arial"/>
-        </w:rPr>
-        <w:t xml:space="preserve">e </w:t>
-      </w:r>
-      <w:r>
-        <w:rPr>
-          <w:rFonts w:ascii="Arial" w:hAnsi="Arial" w:cs="Arial"/>
-          <w:b/>
-        </w:rPr>
-        <w:t xml:space="preserve">representante </w:t>
-      </w:r>
-      <w:r>
-        <w:rPr>
-          <w:rFonts w:ascii="Arial" w:hAnsi="Arial" w:cs="Arial"/>
-        </w:rPr>
-        <w:t xml:space="preserve">são </w:t>
-      </w:r>
-      <w:r>
-        <w:rPr>
-          <w:rFonts w:ascii="Arial" w:hAnsi="Arial" w:cs="Arial"/>
-        </w:rPr>
-        <w:t xml:space="preserve">uma </w:t>
-      </w:r>
-      <w:r>
-        <w:rPr>
-          <w:rFonts w:ascii="Arial" w:hAnsi="Arial" w:cs="Arial"/>
-        </w:rPr>
-        <w:t>chave estrangeira</w:t>
-      </w:r>
-      <w:r>
-        <w:rPr>
-          <w:rFonts w:ascii="Arial" w:hAnsi="Arial" w:cs="Arial"/>
-        </w:rPr>
-        <w:t xml:space="preserve"> composta</w:t>
-      </w:r>
-      <w:r>
-        <w:rPr>
-          <w:rFonts w:ascii="Arial" w:hAnsi="Arial" w:cs="Arial"/>
-        </w:rPr>
-        <w:t>: integridade referencial (FOREIGN KEY)</w:t>
+        <w:t>idEmpresa</w:t>
+      </w:r>
+      <w:r>
+        <w:rPr>
+          <w:rFonts w:ascii="Arial" w:hAnsi="Arial" w:cs="Arial"/>
+          <w:b/>
+        </w:rPr>
+        <w:t xml:space="preserve"> </w:t>
+      </w:r>
+      <w:r>
+        <w:rPr>
+          <w:rFonts w:ascii="Arial" w:hAnsi="Arial" w:cs="Arial"/>
+        </w:rPr>
+        <w:t>opera como chave primária, tal como chave estrangeira em relação a “Empresa”</w:t>
+      </w:r>
+      <w:r>
+        <w:rPr>
+          <w:rFonts w:ascii="Arial" w:hAnsi="Arial" w:cs="Arial"/>
+        </w:rPr>
+        <w:t>:</w:t>
+      </w:r>
+      <w:r>
+        <w:rPr>
+          <w:rFonts w:ascii="Arial" w:hAnsi="Arial" w:cs="Arial"/>
+        </w:rPr>
+        <w:t xml:space="preserve"> </w:t>
+      </w:r>
+      <w:r>
+        <w:rPr>
+          <w:rFonts w:ascii="Arial" w:hAnsi="Arial" w:cs="Arial"/>
+        </w:rPr>
+        <w:t>restrição chave (PRIMARY KEY</w:t>
+      </w:r>
+      <w:r>
+        <w:rPr>
+          <w:rFonts w:ascii="Arial" w:hAnsi="Arial" w:cs="Arial"/>
+        </w:rPr>
+        <w:t>) e</w:t>
+      </w:r>
+      <w:r>
+        <w:rPr>
+          <w:rFonts w:ascii="Arial" w:hAnsi="Arial" w:cs="Arial"/>
+        </w:rPr>
+        <w:t xml:space="preserve"> integridade referencial (FOREIGN KEY)</w:t>
       </w:r>
       <w:r>
         <w:rPr>
@@ -7081,32 +7119,37 @@
           <w:rFonts w:ascii="Arial" w:hAnsi="Arial" w:cs="Arial"/>
           <w:b/>
         </w:rPr>
-        <w:t xml:space="preserve">nome </w:t>
-      </w:r>
-      <w:r>
-        <w:rPr>
-          <w:rFonts w:ascii="Arial" w:hAnsi="Arial" w:cs="Arial"/>
-        </w:rPr>
-        <w:t xml:space="preserve">e </w:t>
-      </w:r>
-      <w:r>
-        <w:rPr>
-          <w:rFonts w:ascii="Arial" w:hAnsi="Arial" w:cs="Arial"/>
-          <w:b/>
-        </w:rPr>
-        <w:t xml:space="preserve">representante </w:t>
-      </w:r>
-      <w:r>
-        <w:rPr>
-          <w:rFonts w:ascii="Arial" w:hAnsi="Arial" w:cs="Arial"/>
-        </w:rPr>
-        <w:t>são uma chave estrangeira composta</w:t>
-      </w:r>
-      <w:r>
-        <w:rPr>
-          <w:rFonts w:ascii="Arial" w:hAnsi="Arial" w:cs="Arial"/>
-        </w:rPr>
-        <w:t>: integridade referencial (FOREIGN KEY);</w:t>
+        <w:t xml:space="preserve">idEmpresa </w:t>
+      </w:r>
+      <w:r>
+        <w:rPr>
+          <w:rFonts w:ascii="Arial" w:hAnsi="Arial" w:cs="Arial"/>
+        </w:rPr>
+        <w:t>opera como chave primária, tal como chave estrangeira</w:t>
+      </w:r>
+      <w:r>
+        <w:rPr>
+          <w:rFonts w:ascii="Arial" w:hAnsi="Arial" w:cs="Arial"/>
+        </w:rPr>
+        <w:t xml:space="preserve">, fazendo referência a </w:t>
+      </w:r>
+      <w:r>
+        <w:rPr>
+          <w:rFonts w:ascii="Arial" w:hAnsi="Arial" w:cs="Arial"/>
+        </w:rPr>
+        <w:t>“Empresa”:</w:t>
+      </w:r>
+      <w:r>
+        <w:rPr>
+          <w:rFonts w:ascii="Arial" w:hAnsi="Arial" w:cs="Arial"/>
+        </w:rPr>
+        <w:t xml:space="preserve"> </w:t>
+      </w:r>
+      <w:r>
+        <w:rPr>
+          <w:rFonts w:ascii="Arial" w:hAnsi="Arial" w:cs="Arial"/>
+        </w:rPr>
+        <w:t>restrição chave (PRIMARY KEY) e integridade referencial (FOREIGN KEY);</w:t>
       </w:r>
     </w:p>
     <w:p>
@@ -7159,33 +7202,21 @@
         <w:jc w:val="both"/>
         <w:rPr>
           <w:rFonts w:ascii="Arial" w:hAnsi="Arial" w:cs="Arial"/>
-        </w:rPr>
-      </w:pPr>
-      <w:r>
-        <w:rPr>
-          <w:rFonts w:ascii="Arial" w:hAnsi="Arial" w:cs="Arial"/>
-          <w:b/>
-        </w:rPr>
-        <w:t>título</w:t>
-      </w:r>
-      <w:r>
-        <w:rPr>
-          <w:rFonts w:ascii="Arial" w:hAnsi="Arial" w:cs="Arial"/>
-        </w:rPr>
-        <w:t xml:space="preserve"> e </w:t>
-      </w:r>
-      <w:r>
-        <w:rPr>
-          <w:rFonts w:ascii="Arial" w:hAnsi="Arial" w:cs="Arial"/>
-          <w:b/>
-        </w:rPr>
-        <w:t>dataPublicação</w:t>
-      </w:r>
-      <w:r>
-        <w:rPr>
-          <w:rFonts w:ascii="Arial" w:hAnsi="Arial" w:cs="Arial"/>
-        </w:rPr>
-        <w:t xml:space="preserve"> são a chave primária composta: restrição chave (PRIMARY KEY);</w:t>
+          <w:b/>
+        </w:rPr>
+      </w:pPr>
+      <w:r>
+        <w:rPr>
+          <w:rFonts w:ascii="Arial" w:hAnsi="Arial" w:cs="Arial"/>
+          <w:b/>
+        </w:rPr>
+        <w:t xml:space="preserve">idVideo </w:t>
+      </w:r>
+      <w:r>
+        <w:rPr>
+          <w:rFonts w:ascii="Arial" w:hAnsi="Arial" w:cs="Arial"/>
+        </w:rPr>
+        <w:t>é a chave primária: restrição chave (PRIMARY KEY);</w:t>
       </w:r>
     </w:p>
     <w:p>
@@ -7210,26 +7241,19 @@
           <w:rFonts w:ascii="Arial" w:hAnsi="Arial" w:cs="Arial"/>
           <w:b/>
         </w:rPr>
-        <w:t xml:space="preserve">Enome </w:t>
-      </w:r>
-      <w:r>
-        <w:rPr>
-          <w:rFonts w:ascii="Arial" w:hAnsi="Arial" w:cs="Arial"/>
-        </w:rPr>
-        <w:t xml:space="preserve">e </w:t>
-      </w:r>
-      <w:r>
-        <w:rPr>
-          <w:rFonts w:ascii="Arial" w:hAnsi="Arial" w:cs="Arial"/>
-          <w:b/>
-        </w:rPr>
-        <w:t xml:space="preserve">Erepresentante </w:t>
-      </w:r>
-      <w:r>
-        <w:rPr>
-          <w:rFonts w:ascii="Arial" w:hAnsi="Arial" w:cs="Arial"/>
-        </w:rPr>
-        <w:t>são chaves estrangeiras: integridade referencial (FOREIGN KEY);</w:t>
+        <w:t xml:space="preserve">idEmpresa </w:t>
+      </w:r>
+      <w:r>
+        <w:rPr>
+          <w:rFonts w:ascii="Arial" w:hAnsi="Arial" w:cs="Arial"/>
+        </w:rPr>
+        <w:t>é a chave estrangeira fazendo referência a “Estúdio”</w:t>
+      </w:r>
+      <w:r>
+        <w:rPr>
+          <w:rFonts w:ascii="Arial" w:hAnsi="Arial" w:cs="Arial"/>
+        </w:rPr>
+        <w:t>: integridade referencial (FOREIGN KEY);</w:t>
       </w:r>
     </w:p>
     <w:p>
@@ -7254,13 +7278,66 @@
           <w:rFonts w:ascii="Arial" w:hAnsi="Arial" w:cs="Arial"/>
           <w:b/>
         </w:rPr>
-        <w:t xml:space="preserve">realizador </w:t>
-      </w:r>
-      <w:r>
-        <w:rPr>
-          <w:rFonts w:ascii="Arial" w:hAnsi="Arial" w:cs="Arial"/>
-        </w:rPr>
-        <w:t xml:space="preserve">e </w:t>
+        <w:t>titul</w:t>
+      </w:r>
+      <w:r>
+        <w:rPr>
+          <w:rFonts w:ascii="Arial" w:hAnsi="Arial" w:cs="Arial"/>
+          <w:b/>
+        </w:rPr>
+        <w:t>o</w:t>
+      </w:r>
+      <w:r>
+        <w:rPr>
+          <w:rFonts w:ascii="Arial" w:hAnsi="Arial" w:cs="Arial"/>
+        </w:rPr>
+        <w:t>,</w:t>
+      </w:r>
+      <w:r>
+        <w:rPr>
+          <w:rFonts w:ascii="Arial" w:hAnsi="Arial" w:cs="Arial"/>
+          <w:b/>
+        </w:rPr>
+        <w:t xml:space="preserve"> dataPublicacao</w:t>
+      </w:r>
+      <w:r>
+        <w:rPr>
+          <w:rFonts w:ascii="Arial" w:hAnsi="Arial" w:cs="Arial"/>
+        </w:rPr>
+        <w:t>,</w:t>
+      </w:r>
+      <w:r>
+        <w:rPr>
+          <w:rFonts w:ascii="Arial" w:hAnsi="Arial" w:cs="Arial"/>
+          <w:b/>
+        </w:rPr>
+        <w:t xml:space="preserve"> r</w:t>
+      </w:r>
+      <w:r>
+        <w:rPr>
+          <w:rFonts w:ascii="Arial" w:hAnsi="Arial" w:cs="Arial"/>
+          <w:b/>
+        </w:rPr>
+        <w:t>ealizador</w:t>
+      </w:r>
+      <w:r>
+        <w:rPr>
+          <w:rFonts w:ascii="Arial" w:hAnsi="Arial" w:cs="Arial"/>
+          <w:b/>
+        </w:rPr>
+        <w:t xml:space="preserve"> </w:t>
+      </w:r>
+      <w:r>
+        <w:rPr>
+          <w:rFonts w:ascii="Arial" w:hAnsi="Arial" w:cs="Arial"/>
+        </w:rPr>
+        <w:t>e</w:t>
+      </w:r>
+      <w:r>
+        <w:rPr>
+          <w:rFonts w:ascii="Arial" w:hAnsi="Arial" w:cs="Arial"/>
+        </w:rPr>
+        <w:t xml:space="preserve"> </w:t>
       </w:r>
       <w:r>
         <w:rPr>
@@ -7273,7 +7350,19 @@
         <w:rPr>
           <w:rFonts w:ascii="Arial" w:hAnsi="Arial" w:cs="Arial"/>
         </w:rPr>
-        <w:t>não podem ser nulos, um filme tem de ter uma duração e um realizador: restrição NOT NULL;</w:t>
+        <w:t xml:space="preserve">não podem ser nulos, um filme tem de ter </w:t>
+      </w:r>
+      <w:r>
+        <w:rPr>
+          <w:rFonts w:ascii="Arial" w:hAnsi="Arial" w:cs="Arial"/>
+        </w:rPr>
+        <w:t>estes quatro atributos definidos</w:t>
+      </w:r>
+      <w:r>
+        <w:rPr>
+          <w:rFonts w:ascii="Arial" w:hAnsi="Arial" w:cs="Arial"/>
+        </w:rPr>
+        <w:t>: restrição NOT NULL;</w:t>
       </w:r>
     </w:p>
     <w:p>
@@ -7431,7 +7520,6 @@
           <w:rFonts w:ascii="Arial" w:hAnsi="Arial" w:cs="Arial"/>
           <w:b/>
         </w:rPr>
-        <w:lastRenderedPageBreak/>
         <w:t>FILME</w:t>
       </w:r>
       <w:r>
@@ -7463,44 +7551,25 @@
           <w:rFonts w:ascii="Arial" w:hAnsi="Arial" w:cs="Arial"/>
           <w:b/>
         </w:rPr>
-        <w:t>título</w:t>
-      </w:r>
-      <w:r>
-        <w:rPr>
-          <w:rFonts w:ascii="Arial" w:hAnsi="Arial" w:cs="Arial"/>
-        </w:rPr>
-        <w:t xml:space="preserve"> e </w:t>
-      </w:r>
-      <w:r>
-        <w:rPr>
-          <w:rFonts w:ascii="Arial" w:hAnsi="Arial" w:cs="Arial"/>
-          <w:b/>
-        </w:rPr>
-        <w:t>dataPublicação</w:t>
-      </w:r>
-      <w:r>
-        <w:rPr>
-          <w:rFonts w:ascii="Arial" w:hAnsi="Arial" w:cs="Arial"/>
-        </w:rPr>
-        <w:t xml:space="preserve"> </w:t>
-      </w:r>
-      <w:r>
-        <w:rPr>
-          <w:rFonts w:ascii="Arial" w:hAnsi="Arial" w:cs="Arial"/>
-        </w:rPr>
-        <w:t>são uma chave estrangeira composta</w:t>
-      </w:r>
-      <w:r>
-        <w:rPr>
-          <w:rFonts w:ascii="Arial" w:hAnsi="Arial" w:cs="Arial"/>
-        </w:rPr>
-        <w:t xml:space="preserve">: </w:t>
-      </w:r>
-      <w:r>
-        <w:rPr>
-          <w:rFonts w:ascii="Arial" w:hAnsi="Arial" w:cs="Arial"/>
-        </w:rPr>
-        <w:t>integridade referencial (FOREIGN KEY);</w:t>
+        <w:t xml:space="preserve">idVideo </w:t>
+      </w:r>
+      <w:r>
+        <w:rPr>
+          <w:rFonts w:ascii="Arial" w:hAnsi="Arial" w:cs="Arial"/>
+        </w:rPr>
+        <w:t xml:space="preserve">é chave primária, bem como chave estrangeira: restrição chave (PRIMARY KEY) e </w:t>
+      </w:r>
+      <w:r>
+        <w:rPr>
+          <w:rFonts w:ascii="Arial" w:hAnsi="Arial" w:cs="Arial"/>
+        </w:rPr>
+        <w:t>integridade referencial (FOREIGN KEY)</w:t>
+      </w:r>
+      <w:r>
+        <w:rPr>
+          <w:rFonts w:ascii="Arial" w:hAnsi="Arial" w:cs="Arial"/>
+        </w:rPr>
+        <w:t>;</w:t>
       </w:r>
     </w:p>
     <w:p>
@@ -7517,34 +7586,51 @@
         <w:jc w:val="both"/>
         <w:rPr>
           <w:rFonts w:ascii="Arial" w:hAnsi="Arial" w:cs="Arial"/>
-          <w:b/>
-        </w:rPr>
-      </w:pPr>
-      <w:r>
-        <w:rPr>
-          <w:rFonts w:ascii="Arial" w:hAnsi="Arial" w:cs="Arial"/>
-          <w:b/>
-        </w:rPr>
-        <w:t xml:space="preserve">género </w:t>
-      </w:r>
-      <w:r>
-        <w:rPr>
-          <w:rFonts w:ascii="Arial" w:hAnsi="Arial" w:cs="Arial"/>
-        </w:rPr>
-        <w:t xml:space="preserve">e </w:t>
-      </w:r>
-      <w:r>
-        <w:rPr>
-          <w:rFonts w:ascii="Arial" w:hAnsi="Arial" w:cs="Arial"/>
-          <w:b/>
-        </w:rPr>
-        <w:t xml:space="preserve">atorPrincipal </w:t>
-      </w:r>
-      <w:r>
-        <w:rPr>
-          <w:rFonts w:ascii="Arial" w:hAnsi="Arial" w:cs="Arial"/>
-        </w:rPr>
-        <w:t>não podem ser nulos, um filme tem de ter um género e um ator principal: restrição NOT NULL;</w:t>
+        </w:rPr>
+      </w:pPr>
+      <w:r>
+        <w:rPr>
+          <w:rFonts w:ascii="Arial" w:hAnsi="Arial" w:cs="Arial"/>
+          <w:b/>
+        </w:rPr>
+        <w:t>título</w:t>
+      </w:r>
+      <w:r>
+        <w:rPr>
+          <w:rFonts w:ascii="Arial" w:hAnsi="Arial" w:cs="Arial"/>
+        </w:rPr>
+        <w:t xml:space="preserve"> e </w:t>
+      </w:r>
+      <w:r>
+        <w:rPr>
+          <w:rFonts w:ascii="Arial" w:hAnsi="Arial" w:cs="Arial"/>
+          <w:b/>
+        </w:rPr>
+        <w:t>dataPublicação</w:t>
+      </w:r>
+      <w:r>
+        <w:rPr>
+          <w:rFonts w:ascii="Arial" w:hAnsi="Arial" w:cs="Arial"/>
+        </w:rPr>
+        <w:t xml:space="preserve"> </w:t>
+      </w:r>
+      <w:r>
+        <w:rPr>
+          <w:rFonts w:ascii="Arial" w:hAnsi="Arial" w:cs="Arial"/>
+        </w:rPr>
+        <w:t>são uma chave estrangeira composta</w:t>
+      </w:r>
+      <w:r>
+        <w:rPr>
+          <w:rFonts w:ascii="Arial" w:hAnsi="Arial" w:cs="Arial"/>
+        </w:rPr>
+        <w:t xml:space="preserve">: </w:t>
+      </w:r>
+      <w:r>
+        <w:rPr>
+          <w:rFonts w:ascii="Arial" w:hAnsi="Arial" w:cs="Arial"/>
+        </w:rPr>
+        <w:t>integridade referencial (FOREIGN KEY);</w:t>
       </w:r>
     </w:p>
     <w:p>
@@ -7561,14 +7647,9 @@
         <w:jc w:val="both"/>
         <w:rPr>
           <w:rFonts w:ascii="Arial" w:hAnsi="Arial" w:cs="Arial"/>
-        </w:rPr>
-      </w:pPr>
-      <w:r>
-        <w:rPr>
-          <w:rFonts w:ascii="Arial" w:hAnsi="Arial" w:cs="Arial"/>
-        </w:rPr>
-        <w:t xml:space="preserve">o </w:t>
-      </w:r>
+          <w:b/>
+        </w:rPr>
+      </w:pPr>
       <w:r>
         <w:rPr>
           <w:rFonts w:ascii="Arial" w:hAnsi="Arial" w:cs="Arial"/>
@@ -7580,42 +7661,20 @@
         <w:rPr>
           <w:rFonts w:ascii="Arial" w:hAnsi="Arial" w:cs="Arial"/>
         </w:rPr>
-        <w:t>de um filme tem de ser ação, animação, aventura, comédia, drama, ficção científica, musical, romance, suspense, terror: restrição CHECK;</w:t>
-      </w:r>
-    </w:p>
-    <w:p>
-      <w:pPr>
-        <w:pStyle w:val="Standard"/>
-        <w:tabs>
-          <w:tab w:val="left" w:pos="709"/>
-        </w:tabs>
-        <w:spacing w:line="360" w:lineRule="auto"/>
-        <w:jc w:val="both"/>
-        <w:rPr>
-          <w:rFonts w:ascii="Arial" w:hAnsi="Arial" w:cs="Arial"/>
-        </w:rPr>
-      </w:pPr>
-    </w:p>
-    <w:p>
-      <w:pPr>
-        <w:pStyle w:val="Standard"/>
-        <w:tabs>
-          <w:tab w:val="left" w:pos="709"/>
-        </w:tabs>
-        <w:spacing w:line="360" w:lineRule="auto"/>
-        <w:ind w:left="709"/>
-        <w:jc w:val="both"/>
-        <w:rPr>
-          <w:rFonts w:ascii="Arial" w:hAnsi="Arial" w:cs="Arial"/>
-          <w:b/>
-        </w:rPr>
-      </w:pPr>
-      <w:r>
-        <w:rPr>
-          <w:rFonts w:ascii="Arial" w:hAnsi="Arial" w:cs="Arial"/>
-          <w:b/>
-        </w:rPr>
-        <w:t>SÉRIE:</w:t>
+        <w:t xml:space="preserve">e </w:t>
+      </w:r>
+      <w:r>
+        <w:rPr>
+          <w:rFonts w:ascii="Arial" w:hAnsi="Arial" w:cs="Arial"/>
+          <w:b/>
+        </w:rPr>
+        <w:t xml:space="preserve">atorPrincipal </w:t>
+      </w:r>
+      <w:r>
+        <w:rPr>
+          <w:rFonts w:ascii="Arial" w:hAnsi="Arial" w:cs="Arial"/>
+        </w:rPr>
+        <w:t>não podem ser nulos, um filme tem de ter um género e um ator principal: restrição NOT NULL;</w:t>
       </w:r>
     </w:p>
     <w:p>
@@ -7637,46 +7696,56 @@
       <w:r>
         <w:rPr>
           <w:rFonts w:ascii="Arial" w:hAnsi="Arial" w:cs="Arial"/>
-          <w:b/>
-        </w:rPr>
-        <w:t>título</w:t>
-      </w:r>
-      <w:r>
-        <w:rPr>
-          <w:rFonts w:ascii="Arial" w:hAnsi="Arial" w:cs="Arial"/>
-        </w:rPr>
-        <w:t xml:space="preserve"> e </w:t>
-      </w:r>
-      <w:r>
-        <w:rPr>
-          <w:rFonts w:ascii="Arial" w:hAnsi="Arial" w:cs="Arial"/>
-          <w:b/>
-        </w:rPr>
-        <w:t>dataPublicação</w:t>
-      </w:r>
-      <w:r>
-        <w:rPr>
-          <w:rFonts w:ascii="Arial" w:hAnsi="Arial" w:cs="Arial"/>
-        </w:rPr>
-        <w:t xml:space="preserve"> </w:t>
-      </w:r>
-      <w:r>
-        <w:rPr>
-          <w:rFonts w:ascii="Arial" w:hAnsi="Arial" w:cs="Arial"/>
-        </w:rPr>
-        <w:t>são uma chave estrangeira composta</w:t>
-      </w:r>
-      <w:r>
-        <w:rPr>
-          <w:rFonts w:ascii="Arial" w:hAnsi="Arial" w:cs="Arial"/>
-        </w:rPr>
-        <w:t xml:space="preserve">: </w:t>
-      </w:r>
-      <w:r>
-        <w:rPr>
-          <w:rFonts w:ascii="Arial" w:hAnsi="Arial" w:cs="Arial"/>
-        </w:rPr>
-        <w:t>integridade referencial (FOREIGN KEY);</w:t>
+        </w:rPr>
+        <w:t xml:space="preserve">o </w:t>
+      </w:r>
+      <w:r>
+        <w:rPr>
+          <w:rFonts w:ascii="Arial" w:hAnsi="Arial" w:cs="Arial"/>
+          <w:b/>
+        </w:rPr>
+        <w:t xml:space="preserve">género </w:t>
+      </w:r>
+      <w:r>
+        <w:rPr>
+          <w:rFonts w:ascii="Arial" w:hAnsi="Arial" w:cs="Arial"/>
+        </w:rPr>
+        <w:t>de um filme tem de ser ação, animação, aventura, comédia, drama, ficção científica, musical, romance, suspense, terror: restrição CHECK;</w:t>
+      </w:r>
+    </w:p>
+    <w:p>
+      <w:pPr>
+        <w:pStyle w:val="Standard"/>
+        <w:tabs>
+          <w:tab w:val="left" w:pos="709"/>
+        </w:tabs>
+        <w:spacing w:line="360" w:lineRule="auto"/>
+        <w:jc w:val="both"/>
+        <w:rPr>
+          <w:rFonts w:ascii="Arial" w:hAnsi="Arial" w:cs="Arial"/>
+        </w:rPr>
+      </w:pPr>
+    </w:p>
+    <w:p>
+      <w:pPr>
+        <w:pStyle w:val="Standard"/>
+        <w:tabs>
+          <w:tab w:val="left" w:pos="709"/>
+        </w:tabs>
+        <w:spacing w:line="360" w:lineRule="auto"/>
+        <w:ind w:left="709"/>
+        <w:jc w:val="both"/>
+        <w:rPr>
+          <w:rFonts w:ascii="Arial" w:hAnsi="Arial" w:cs="Arial"/>
+          <w:b/>
+        </w:rPr>
+      </w:pPr>
+      <w:r>
+        <w:rPr>
+          <w:rFonts w:ascii="Arial" w:hAnsi="Arial" w:cs="Arial"/>
+          <w:b/>
+        </w:rPr>
+        <w:t>SÉRIE:</w:t>
       </w:r>
     </w:p>
     <w:p>
@@ -7693,78 +7762,20 @@
         <w:jc w:val="both"/>
         <w:rPr>
           <w:rFonts w:ascii="Arial" w:hAnsi="Arial" w:cs="Arial"/>
-          <w:b/>
-        </w:rPr>
-      </w:pPr>
-      <w:r>
-        <w:rPr>
-          <w:rFonts w:ascii="Arial" w:hAnsi="Arial" w:cs="Arial"/>
-          <w:b/>
-        </w:rPr>
-        <w:t>género</w:t>
-      </w:r>
-      <w:r>
-        <w:rPr>
-          <w:rFonts w:ascii="Arial" w:hAnsi="Arial" w:cs="Arial"/>
-        </w:rPr>
-        <w:t>,</w:t>
-      </w:r>
-      <w:r>
-        <w:rPr>
-          <w:rFonts w:ascii="Arial" w:hAnsi="Arial" w:cs="Arial"/>
-          <w:b/>
-        </w:rPr>
-        <w:t xml:space="preserve"> numTemporadas</w:t>
-      </w:r>
-      <w:r>
-        <w:rPr>
-          <w:rFonts w:ascii="Arial" w:hAnsi="Arial" w:cs="Arial"/>
-        </w:rPr>
-        <w:t xml:space="preserve">, </w:t>
-      </w:r>
-      <w:r>
-        <w:rPr>
-          <w:rFonts w:ascii="Arial" w:hAnsi="Arial" w:cs="Arial"/>
-          <w:b/>
-        </w:rPr>
-        <w:t xml:space="preserve">numEpisodiosTemporada </w:t>
-      </w:r>
-      <w:r>
-        <w:rPr>
-          <w:rFonts w:ascii="Arial" w:hAnsi="Arial" w:cs="Arial"/>
-        </w:rPr>
-        <w:t xml:space="preserve">e </w:t>
-      </w:r>
-      <w:r>
-        <w:rPr>
-          <w:rFonts w:ascii="Arial" w:hAnsi="Arial" w:cs="Arial"/>
-          <w:b/>
-        </w:rPr>
-        <w:t xml:space="preserve">atorPrincipal </w:t>
-      </w:r>
-      <w:r>
-        <w:rPr>
-          <w:rFonts w:ascii="Arial" w:hAnsi="Arial" w:cs="Arial"/>
-        </w:rPr>
-        <w:t>não podem ser nulos, um</w:t>
-      </w:r>
-      <w:r>
-        <w:rPr>
-          <w:rFonts w:ascii="Arial" w:hAnsi="Arial" w:cs="Arial"/>
-        </w:rPr>
-        <w:t>a série</w:t>
-      </w:r>
-      <w:r>
-        <w:rPr>
-          <w:rFonts w:ascii="Arial" w:hAnsi="Arial" w:cs="Arial"/>
-        </w:rPr>
-        <w:t xml:space="preserve"> </w:t>
-      </w:r>
-      <w:r>
-        <w:rPr>
-          <w:rFonts w:ascii="Arial" w:hAnsi="Arial" w:cs="Arial"/>
-        </w:rPr>
-        <w:t>tem de ter um género, um número de temporadas e os respetivos episódios e um ator principal: restrição NOT NULL;</w:t>
+        </w:rPr>
+      </w:pPr>
+      <w:r>
+        <w:rPr>
+          <w:rFonts w:ascii="Arial" w:hAnsi="Arial" w:cs="Arial"/>
+          <w:b/>
+        </w:rPr>
+        <w:t xml:space="preserve">idVideo </w:t>
+      </w:r>
+      <w:r>
+        <w:rPr>
+          <w:rFonts w:ascii="Arial" w:hAnsi="Arial" w:cs="Arial"/>
+        </w:rPr>
+        <w:t>é chave primária, bem como chave estrangeira: restrição chave (PRIMARY KEY) e integridade referencial (FOREIGN KEY);</w:t>
       </w:r>
     </w:p>
     <w:p>
@@ -7781,38 +7792,78 @@
         <w:jc w:val="both"/>
         <w:rPr>
           <w:rFonts w:ascii="Arial" w:hAnsi="Arial" w:cs="Arial"/>
-        </w:rPr>
-      </w:pPr>
-      <w:r>
-        <w:rPr>
-          <w:rFonts w:ascii="Arial" w:hAnsi="Arial" w:cs="Arial"/>
-        </w:rPr>
-        <w:t xml:space="preserve">o </w:t>
-      </w:r>
-      <w:r>
-        <w:rPr>
-          <w:rFonts w:ascii="Arial" w:hAnsi="Arial" w:cs="Arial"/>
-          <w:b/>
-        </w:rPr>
-        <w:t xml:space="preserve">género </w:t>
-      </w:r>
-      <w:r>
-        <w:rPr>
-          <w:rFonts w:ascii="Arial" w:hAnsi="Arial" w:cs="Arial"/>
-        </w:rPr>
-        <w:t>de u</w:t>
-      </w:r>
-      <w:r>
-        <w:rPr>
-          <w:rFonts w:ascii="Arial" w:hAnsi="Arial" w:cs="Arial"/>
-        </w:rPr>
-        <w:t xml:space="preserve">ma série </w:t>
-      </w:r>
-      <w:r>
-        <w:rPr>
-          <w:rFonts w:ascii="Arial" w:hAnsi="Arial" w:cs="Arial"/>
-        </w:rPr>
-        <w:t>tem de ser ação, animação, aventura, comédia, drama, ficção científica, musical, romance, suspense, terror: restrição CHECK;</w:t>
+          <w:b/>
+        </w:rPr>
+      </w:pPr>
+      <w:r>
+        <w:rPr>
+          <w:rFonts w:ascii="Arial" w:hAnsi="Arial" w:cs="Arial"/>
+          <w:b/>
+        </w:rPr>
+        <w:t>género</w:t>
+      </w:r>
+      <w:r>
+        <w:rPr>
+          <w:rFonts w:ascii="Arial" w:hAnsi="Arial" w:cs="Arial"/>
+        </w:rPr>
+        <w:t>,</w:t>
+      </w:r>
+      <w:r>
+        <w:rPr>
+          <w:rFonts w:ascii="Arial" w:hAnsi="Arial" w:cs="Arial"/>
+          <w:b/>
+        </w:rPr>
+        <w:t xml:space="preserve"> numTemporadas</w:t>
+      </w:r>
+      <w:r>
+        <w:rPr>
+          <w:rFonts w:ascii="Arial" w:hAnsi="Arial" w:cs="Arial"/>
+        </w:rPr>
+        <w:t xml:space="preserve">, </w:t>
+      </w:r>
+      <w:r>
+        <w:rPr>
+          <w:rFonts w:ascii="Arial" w:hAnsi="Arial" w:cs="Arial"/>
+          <w:b/>
+        </w:rPr>
+        <w:t xml:space="preserve">numEpisodiosTemporada </w:t>
+      </w:r>
+      <w:r>
+        <w:rPr>
+          <w:rFonts w:ascii="Arial" w:hAnsi="Arial" w:cs="Arial"/>
+        </w:rPr>
+        <w:t xml:space="preserve">e </w:t>
+      </w:r>
+      <w:r>
+        <w:rPr>
+          <w:rFonts w:ascii="Arial" w:hAnsi="Arial" w:cs="Arial"/>
+          <w:b/>
+        </w:rPr>
+        <w:t xml:space="preserve">atorPrincipal </w:t>
+      </w:r>
+      <w:r>
+        <w:rPr>
+          <w:rFonts w:ascii="Arial" w:hAnsi="Arial" w:cs="Arial"/>
+        </w:rPr>
+        <w:t>não podem ser nulos, um</w:t>
+      </w:r>
+      <w:r>
+        <w:rPr>
+          <w:rFonts w:ascii="Arial" w:hAnsi="Arial" w:cs="Arial"/>
+        </w:rPr>
+        <w:t>a série</w:t>
+      </w:r>
+      <w:r>
+        <w:rPr>
+          <w:rFonts w:ascii="Arial" w:hAnsi="Arial" w:cs="Arial"/>
+        </w:rPr>
+        <w:t xml:space="preserve"> </w:t>
+      </w:r>
+      <w:r>
+        <w:rPr>
+          <w:rFonts w:ascii="Arial" w:hAnsi="Arial" w:cs="Arial"/>
+        </w:rPr>
+        <w:t>tem de ter um género, um número de temporadas e os respetivos episódios e um ator principal: restrição NOT NULL;</w:t>
       </w:r>
     </w:p>
     <w:p>
@@ -7829,21 +7880,38 @@
         <w:jc w:val="both"/>
         <w:rPr>
           <w:rFonts w:ascii="Arial" w:hAnsi="Arial" w:cs="Arial"/>
-          <w:b/>
-        </w:rPr>
-      </w:pPr>
-      <w:r>
-        <w:rPr>
-          <w:rFonts w:ascii="Arial" w:hAnsi="Arial" w:cs="Arial"/>
-          <w:b/>
-        </w:rPr>
-        <w:t xml:space="preserve">numTemporadas </w:t>
-      </w:r>
-      <w:r>
-        <w:rPr>
-          <w:rFonts w:ascii="Arial" w:hAnsi="Arial" w:cs="Arial"/>
-        </w:rPr>
-        <w:t>tem de ser maior do que 0, uma série não pode ter 0 ou menos temporadas e o seu valor predefinido é 1: restrição CHECK, DEFAULT;</w:t>
+        </w:rPr>
+      </w:pPr>
+      <w:r>
+        <w:rPr>
+          <w:rFonts w:ascii="Arial" w:hAnsi="Arial" w:cs="Arial"/>
+        </w:rPr>
+        <w:t xml:space="preserve">o </w:t>
+      </w:r>
+      <w:r>
+        <w:rPr>
+          <w:rFonts w:ascii="Arial" w:hAnsi="Arial" w:cs="Arial"/>
+          <w:b/>
+        </w:rPr>
+        <w:t xml:space="preserve">género </w:t>
+      </w:r>
+      <w:r>
+        <w:rPr>
+          <w:rFonts w:ascii="Arial" w:hAnsi="Arial" w:cs="Arial"/>
+        </w:rPr>
+        <w:t>de u</w:t>
+      </w:r>
+      <w:r>
+        <w:rPr>
+          <w:rFonts w:ascii="Arial" w:hAnsi="Arial" w:cs="Arial"/>
+        </w:rPr>
+        <w:t xml:space="preserve">ma série </w:t>
+      </w:r>
+      <w:r>
+        <w:rPr>
+          <w:rFonts w:ascii="Arial" w:hAnsi="Arial" w:cs="Arial"/>
+        </w:rPr>
+        <w:t>tem de ser ação, animação, aventura, comédia, drama, ficção científica, musical, romance, suspense, terror: restrição CHECK;</w:t>
       </w:r>
     </w:p>
     <w:p>
@@ -7868,61 +7936,13 @@
           <w:rFonts w:ascii="Arial" w:hAnsi="Arial" w:cs="Arial"/>
           <w:b/>
         </w:rPr>
-        <w:t xml:space="preserve">numEpisodiosTemporada </w:t>
-      </w:r>
-      <w:r>
-        <w:rPr>
-          <w:rFonts w:ascii="Arial" w:hAnsi="Arial" w:cs="Arial"/>
-        </w:rPr>
-        <w:t>tem de ser maior do que 0, uma temporada não pode ter 0 ou menos temporadas: restrição CHECK;</w:t>
-      </w:r>
-    </w:p>
-    <w:p>
-      <w:pPr>
-        <w:pStyle w:val="Standard"/>
-        <w:tabs>
-          <w:tab w:val="left" w:pos="709"/>
-        </w:tabs>
-        <w:spacing w:line="360" w:lineRule="auto"/>
-        <w:ind w:left="1429"/>
-        <w:jc w:val="both"/>
-        <w:rPr>
-          <w:rFonts w:ascii="Arial" w:hAnsi="Arial" w:cs="Arial"/>
-        </w:rPr>
-      </w:pPr>
-    </w:p>
-    <w:p>
-      <w:pPr>
-        <w:tabs>
-          <w:tab w:val="left" w:pos="709"/>
-        </w:tabs>
-        <w:spacing w:line="360" w:lineRule="auto"/>
-        <w:jc w:val="both"/>
-        <w:rPr>
-          <w:rFonts w:ascii="Arial" w:hAnsi="Arial" w:cs="Arial"/>
-        </w:rPr>
-      </w:pPr>
-    </w:p>
-    <w:p>
-      <w:pPr>
-        <w:pStyle w:val="Standard"/>
-        <w:tabs>
-          <w:tab w:val="left" w:pos="709"/>
-        </w:tabs>
-        <w:spacing w:line="360" w:lineRule="auto"/>
-        <w:ind w:left="709"/>
-        <w:jc w:val="both"/>
-        <w:rPr>
-          <w:rFonts w:ascii="Arial" w:hAnsi="Arial" w:cs="Arial"/>
-          <w:b/>
-        </w:rPr>
-      </w:pPr>
-      <w:r>
-        <w:rPr>
-          <w:rFonts w:ascii="Arial" w:hAnsi="Arial" w:cs="Arial"/>
-          <w:b/>
-        </w:rPr>
-        <w:t>DOCUMENTÁRIO:</w:t>
+        <w:t xml:space="preserve">numTemporadas </w:t>
+      </w:r>
+      <w:r>
+        <w:rPr>
+          <w:rFonts w:ascii="Arial" w:hAnsi="Arial" w:cs="Arial"/>
+        </w:rPr>
+        <w:t>tem de ser maior do que 0, uma série não pode ter 0 ou menos temporadas e o seu valor predefinido é 1: restrição CHECK, DEFAULT;</w:t>
       </w:r>
     </w:p>
     <w:p>
@@ -7939,51 +7959,69 @@
         <w:jc w:val="both"/>
         <w:rPr>
           <w:rFonts w:ascii="Arial" w:hAnsi="Arial" w:cs="Arial"/>
-        </w:rPr>
-      </w:pPr>
-      <w:r>
-        <w:rPr>
-          <w:rFonts w:ascii="Arial" w:hAnsi="Arial" w:cs="Arial"/>
-          <w:b/>
-        </w:rPr>
-        <w:t>título</w:t>
-      </w:r>
-      <w:r>
-        <w:rPr>
-          <w:rFonts w:ascii="Arial" w:hAnsi="Arial" w:cs="Arial"/>
-        </w:rPr>
-        <w:t xml:space="preserve"> e </w:t>
-      </w:r>
-      <w:r>
-        <w:rPr>
-          <w:rFonts w:ascii="Arial" w:hAnsi="Arial" w:cs="Arial"/>
-          <w:b/>
-        </w:rPr>
-        <w:t>dataPublicação</w:t>
-      </w:r>
-      <w:r>
-        <w:rPr>
-          <w:rFonts w:ascii="Arial" w:hAnsi="Arial" w:cs="Arial"/>
-        </w:rPr>
-        <w:t xml:space="preserve"> </w:t>
-      </w:r>
-      <w:r>
-        <w:rPr>
-          <w:rFonts w:ascii="Arial" w:hAnsi="Arial" w:cs="Arial"/>
-        </w:rPr>
-        <w:t>são uma chave estrangeira composta</w:t>
-      </w:r>
-      <w:r>
-        <w:rPr>
-          <w:rFonts w:ascii="Arial" w:hAnsi="Arial" w:cs="Arial"/>
-        </w:rPr>
-        <w:t xml:space="preserve">: </w:t>
-      </w:r>
-      <w:r>
-        <w:rPr>
-          <w:rFonts w:ascii="Arial" w:hAnsi="Arial" w:cs="Arial"/>
-        </w:rPr>
-        <w:t>integridade referencial (FOREIGN KEY);</w:t>
+          <w:b/>
+        </w:rPr>
+      </w:pPr>
+      <w:r>
+        <w:rPr>
+          <w:rFonts w:ascii="Arial" w:hAnsi="Arial" w:cs="Arial"/>
+          <w:b/>
+        </w:rPr>
+        <w:t xml:space="preserve">numEpisodiosTemporada </w:t>
+      </w:r>
+      <w:r>
+        <w:rPr>
+          <w:rFonts w:ascii="Arial" w:hAnsi="Arial" w:cs="Arial"/>
+        </w:rPr>
+        <w:t>tem de ser maior do que 0, uma temporada não pode ter 0 ou menos temporadas: restrição CHECK;</w:t>
+      </w:r>
+    </w:p>
+    <w:p>
+      <w:pPr>
+        <w:pStyle w:val="Standard"/>
+        <w:tabs>
+          <w:tab w:val="left" w:pos="709"/>
+        </w:tabs>
+        <w:spacing w:line="360" w:lineRule="auto"/>
+        <w:ind w:left="1429"/>
+        <w:jc w:val="both"/>
+        <w:rPr>
+          <w:rFonts w:ascii="Arial" w:hAnsi="Arial" w:cs="Arial"/>
+        </w:rPr>
+      </w:pPr>
+    </w:p>
+    <w:p>
+      <w:pPr>
+        <w:tabs>
+          <w:tab w:val="left" w:pos="709"/>
+        </w:tabs>
+        <w:spacing w:line="360" w:lineRule="auto"/>
+        <w:jc w:val="both"/>
+        <w:rPr>
+          <w:rFonts w:ascii="Arial" w:hAnsi="Arial" w:cs="Arial"/>
+        </w:rPr>
+      </w:pPr>
+    </w:p>
+    <w:p>
+      <w:pPr>
+        <w:pStyle w:val="Standard"/>
+        <w:tabs>
+          <w:tab w:val="left" w:pos="709"/>
+        </w:tabs>
+        <w:spacing w:line="360" w:lineRule="auto"/>
+        <w:ind w:left="709"/>
+        <w:jc w:val="both"/>
+        <w:rPr>
+          <w:rFonts w:ascii="Arial" w:hAnsi="Arial" w:cs="Arial"/>
+          <w:b/>
+        </w:rPr>
+      </w:pPr>
+      <w:r>
+        <w:rPr>
+          <w:rFonts w:ascii="Arial" w:hAnsi="Arial" w:cs="Arial"/>
+          <w:b/>
+        </w:rPr>
+        <w:t>DOCUMENTÁRIO:</w:t>
       </w:r>
     </w:p>
     <w:p>
@@ -8000,21 +8038,26 @@
         <w:jc w:val="both"/>
         <w:rPr>
           <w:rFonts w:ascii="Arial" w:hAnsi="Arial" w:cs="Arial"/>
-          <w:b/>
-        </w:rPr>
-      </w:pPr>
-      <w:r>
-        <w:rPr>
-          <w:rFonts w:ascii="Arial" w:hAnsi="Arial" w:cs="Arial"/>
-          <w:b/>
-        </w:rPr>
-        <w:t xml:space="preserve">tipo </w:t>
-      </w:r>
-      <w:r>
-        <w:rPr>
-          <w:rFonts w:ascii="Arial" w:hAnsi="Arial" w:cs="Arial"/>
-        </w:rPr>
-        <w:t>não pode ser nulo, um documentário tem de ter um tipo: restrição NOT NULL;</w:t>
+        </w:rPr>
+      </w:pPr>
+      <w:r>
+        <w:rPr>
+          <w:rFonts w:ascii="Arial" w:hAnsi="Arial" w:cs="Arial"/>
+          <w:b/>
+        </w:rPr>
+        <w:t xml:space="preserve">idVideo </w:t>
+      </w:r>
+      <w:r>
+        <w:rPr>
+          <w:rFonts w:ascii="Arial" w:hAnsi="Arial" w:cs="Arial"/>
+        </w:rPr>
+        <w:t>opera como</w:t>
+      </w:r>
+      <w:r>
+        <w:rPr>
+          <w:rFonts w:ascii="Arial" w:hAnsi="Arial" w:cs="Arial"/>
+        </w:rPr>
+        <w:t xml:space="preserve"> chave primária, bem como chave estrangeira: restrição chave (PRIMARY KEY) e integridade referencial (FOREIGN KEY);</w:t>
       </w:r>
     </w:p>
     <w:p>
@@ -8031,61 +8074,77 @@
         <w:jc w:val="both"/>
         <w:rPr>
           <w:rFonts w:ascii="Arial" w:hAnsi="Arial" w:cs="Arial"/>
-        </w:rPr>
-      </w:pPr>
-      <w:r>
-        <w:rPr>
-          <w:rFonts w:ascii="Arial" w:hAnsi="Arial" w:cs="Arial"/>
-        </w:rPr>
-        <w:t xml:space="preserve">o </w:t>
-      </w:r>
-      <w:r>
-        <w:rPr>
-          <w:rFonts w:ascii="Arial" w:hAnsi="Arial" w:cs="Arial"/>
-          <w:b/>
-        </w:rPr>
-        <w:t>tipo</w:t>
-      </w:r>
-      <w:r>
-        <w:rPr>
-          <w:rFonts w:ascii="Arial" w:hAnsi="Arial" w:cs="Arial"/>
-          <w:b/>
-        </w:rPr>
-        <w:t xml:space="preserve"> </w:t>
-      </w:r>
-      <w:r>
-        <w:rPr>
-          <w:rFonts w:ascii="Arial" w:hAnsi="Arial" w:cs="Arial"/>
-        </w:rPr>
-        <w:t xml:space="preserve">de um </w:t>
-      </w:r>
-      <w:r>
-        <w:rPr>
-          <w:rFonts w:ascii="Arial" w:hAnsi="Arial" w:cs="Arial"/>
-        </w:rPr>
-        <w:t>documentário</w:t>
-      </w:r>
-      <w:r>
-        <w:rPr>
-          <w:rFonts w:ascii="Arial" w:hAnsi="Arial" w:cs="Arial"/>
-        </w:rPr>
-        <w:t xml:space="preserve"> tem de ser ação, animação, aventura, comédia, drama, ficção científica, musical, romance, suspense, terror: restrição CHECK;</w:t>
-      </w:r>
-    </w:p>
-    <w:p>
-      <w:pPr>
-        <w:pStyle w:val="Standard"/>
+          <w:b/>
+        </w:rPr>
+      </w:pPr>
+      <w:r>
+        <w:rPr>
+          <w:rFonts w:ascii="Arial" w:hAnsi="Arial" w:cs="Arial"/>
+          <w:b/>
+        </w:rPr>
+        <w:t xml:space="preserve">tipo </w:t>
+      </w:r>
+      <w:r>
+        <w:rPr>
+          <w:rFonts w:ascii="Arial" w:hAnsi="Arial" w:cs="Arial"/>
+        </w:rPr>
+        <w:t>não pode ser nulo, um documentário tem de ter um tipo: restrição NOT NULL;</w:t>
+      </w:r>
+    </w:p>
+    <w:p>
+      <w:pPr>
+        <w:pStyle w:val="Standard"/>
+        <w:numPr>
+          <w:ilvl w:val="0"/>
+          <w:numId w:val="14"/>
+        </w:numPr>
         <w:tabs>
           <w:tab w:val="left" w:pos="709"/>
         </w:tabs>
         <w:spacing w:line="360" w:lineRule="auto"/>
-        <w:ind w:left="709"/>
-        <w:jc w:val="both"/>
-        <w:rPr>
-          <w:rFonts w:ascii="Arial" w:hAnsi="Arial" w:cs="Arial"/>
-          <w:b/>
-        </w:rPr>
-      </w:pPr>
+        <w:jc w:val="both"/>
+        <w:rPr>
+          <w:rFonts w:ascii="Arial" w:hAnsi="Arial" w:cs="Arial"/>
+        </w:rPr>
+      </w:pPr>
+      <w:r>
+        <w:rPr>
+          <w:rFonts w:ascii="Arial" w:hAnsi="Arial" w:cs="Arial"/>
+        </w:rPr>
+        <w:t xml:space="preserve">o </w:t>
+      </w:r>
+      <w:r>
+        <w:rPr>
+          <w:rFonts w:ascii="Arial" w:hAnsi="Arial" w:cs="Arial"/>
+          <w:b/>
+        </w:rPr>
+        <w:t>tipo</w:t>
+      </w:r>
+      <w:r>
+        <w:rPr>
+          <w:rFonts w:ascii="Arial" w:hAnsi="Arial" w:cs="Arial"/>
+          <w:b/>
+        </w:rPr>
+        <w:t xml:space="preserve"> </w:t>
+      </w:r>
+      <w:r>
+        <w:rPr>
+          <w:rFonts w:ascii="Arial" w:hAnsi="Arial" w:cs="Arial"/>
+        </w:rPr>
+        <w:t xml:space="preserve">de um </w:t>
+      </w:r>
+      <w:r>
+        <w:rPr>
+          <w:rFonts w:ascii="Arial" w:hAnsi="Arial" w:cs="Arial"/>
+        </w:rPr>
+        <w:t>documentário</w:t>
+      </w:r>
+      <w:r>
+        <w:rPr>
+          <w:rFonts w:ascii="Arial" w:hAnsi="Arial" w:cs="Arial"/>
+        </w:rPr>
+        <w:t xml:space="preserve"> tem de ser ação, animação, aventura, comédia, drama, ficção científica, musical, romance, suspense, terror: restrição CHECK;</w:t>
+      </w:r>
     </w:p>
     <w:p>
       <w:pPr>
@@ -8206,12 +8265,26 @@
           <w:b/>
         </w:rPr>
       </w:pPr>
-      <w:r>
-        <w:rPr>
-          <w:rFonts w:ascii="Arial" w:hAnsi="Arial" w:cs="Arial"/>
-          <w:b/>
-        </w:rPr>
-        <w:lastRenderedPageBreak/>
+    </w:p>
+    <w:p>
+      <w:pPr>
+        <w:pStyle w:val="Standard"/>
+        <w:tabs>
+          <w:tab w:val="left" w:pos="709"/>
+        </w:tabs>
+        <w:spacing w:line="360" w:lineRule="auto"/>
+        <w:ind w:left="709"/>
+        <w:jc w:val="both"/>
+        <w:rPr>
+          <w:rFonts w:ascii="Arial" w:hAnsi="Arial" w:cs="Arial"/>
+          <w:b/>
+        </w:rPr>
+      </w:pPr>
+      <w:r>
+        <w:rPr>
+          <w:rFonts w:ascii="Arial" w:hAnsi="Arial" w:cs="Arial"/>
+          <w:b/>
+        </w:rPr>
         <w:t>ANÚNCIO:</w:t>
       </w:r>
     </w:p>
@@ -8237,32 +8310,61 @@
           <w:rFonts w:ascii="Arial" w:hAnsi="Arial" w:cs="Arial"/>
           <w:b/>
         </w:rPr>
-        <w:t>nome</w:t>
-      </w:r>
-      <w:r>
-        <w:rPr>
-          <w:rFonts w:ascii="Arial" w:hAnsi="Arial" w:cs="Arial"/>
-        </w:rPr>
-        <w:t xml:space="preserve"> e </w:t>
-      </w:r>
-      <w:r>
-        <w:rPr>
-          <w:rFonts w:ascii="Arial" w:hAnsi="Arial" w:cs="Arial"/>
-          <w:b/>
-        </w:rPr>
-        <w:t>tipo</w:t>
-      </w:r>
-      <w:r>
-        <w:rPr>
-          <w:rFonts w:ascii="Arial" w:hAnsi="Arial" w:cs="Arial"/>
-        </w:rPr>
-        <w:t xml:space="preserve"> são a chave primária composta: </w:t>
+        <w:t xml:space="preserve">idAnuncio </w:t>
+      </w:r>
+      <w:r>
+        <w:rPr>
+          <w:rFonts w:ascii="Arial" w:hAnsi="Arial" w:cs="Arial"/>
+        </w:rPr>
+        <w:t>é</w:t>
+      </w:r>
+      <w:r>
+        <w:rPr>
+          <w:rFonts w:ascii="Arial" w:hAnsi="Arial" w:cs="Arial"/>
+        </w:rPr>
+        <w:t xml:space="preserve"> a chave primária: </w:t>
       </w:r>
       <w:r>
         <w:rPr>
           <w:rFonts w:ascii="Arial" w:hAnsi="Arial" w:cs="Arial"/>
         </w:rPr>
         <w:t>restrição chave (PRIMARY KEY);</w:t>
+      </w:r>
+    </w:p>
+    <w:p>
+      <w:pPr>
+        <w:pStyle w:val="Standard"/>
+        <w:numPr>
+          <w:ilvl w:val="0"/>
+          <w:numId w:val="14"/>
+        </w:numPr>
+        <w:tabs>
+          <w:tab w:val="left" w:pos="709"/>
+        </w:tabs>
+        <w:spacing w:line="360" w:lineRule="auto"/>
+        <w:jc w:val="both"/>
+        <w:rPr>
+          <w:rFonts w:ascii="Arial" w:hAnsi="Arial" w:cs="Arial"/>
+        </w:rPr>
+      </w:pPr>
+      <w:r>
+        <w:rPr>
+          <w:rFonts w:ascii="Arial" w:hAnsi="Arial" w:cs="Arial"/>
+          <w:b/>
+        </w:rPr>
+        <w:t xml:space="preserve">idEmpresa </w:t>
+      </w:r>
+      <w:r>
+        <w:rPr>
+          <w:rFonts w:ascii="Arial" w:hAnsi="Arial" w:cs="Arial"/>
+        </w:rPr>
+        <w:t>é chave estrangeira que faz referência a “Publicidade”:</w:t>
+      </w:r>
+      <w:r>
+        <w:rPr>
+          <w:rFonts w:ascii="Arial" w:hAnsi="Arial" w:cs="Arial"/>
+        </w:rPr>
+        <w:t xml:space="preserve"> integridade referencial (FOREIGN KEY);</w:t>
       </w:r>
     </w:p>
     <w:p>
@@ -8287,7 +8389,66 @@
           <w:rFonts w:ascii="Arial" w:hAnsi="Arial" w:cs="Arial"/>
           <w:b/>
         </w:rPr>
-        <w:t xml:space="preserve">Pnome </w:t>
+        <w:t>nome</w:t>
+      </w:r>
+      <w:r>
+        <w:rPr>
+          <w:rFonts w:ascii="Arial" w:hAnsi="Arial" w:cs="Arial"/>
+        </w:rPr>
+        <w:t>,</w:t>
+      </w:r>
+      <w:r>
+        <w:rPr>
+          <w:rFonts w:ascii="Arial" w:hAnsi="Arial" w:cs="Arial"/>
+          <w:b/>
+        </w:rPr>
+        <w:t xml:space="preserve"> tipo</w:t>
+      </w:r>
+      <w:r>
+        <w:rPr>
+          <w:rFonts w:ascii="Arial" w:hAnsi="Arial" w:cs="Arial"/>
+        </w:rPr>
+        <w:t>,</w:t>
+      </w:r>
+      <w:r>
+        <w:rPr>
+          <w:rFonts w:ascii="Arial" w:hAnsi="Arial" w:cs="Arial"/>
+          <w:b/>
+        </w:rPr>
+        <w:t xml:space="preserve"> </w:t>
+      </w:r>
+      <w:r>
+        <w:rPr>
+          <w:rFonts w:ascii="Arial" w:hAnsi="Arial" w:cs="Arial"/>
+          <w:b/>
+        </w:rPr>
+        <w:t>duração</w:t>
+      </w:r>
+      <w:r>
+        <w:rPr>
+          <w:rFonts w:ascii="Arial" w:hAnsi="Arial" w:cs="Arial"/>
+        </w:rPr>
+        <w:t xml:space="preserve">, </w:t>
+      </w:r>
+      <w:r>
+        <w:rPr>
+          <w:rFonts w:ascii="Arial" w:hAnsi="Arial" w:cs="Arial"/>
+          <w:b/>
+        </w:rPr>
+        <w:t>prioridade</w:t>
+      </w:r>
+      <w:r>
+        <w:rPr>
+          <w:rFonts w:ascii="Arial" w:hAnsi="Arial" w:cs="Arial"/>
+        </w:rPr>
+        <w:t xml:space="preserve">, </w:t>
+      </w:r>
+      <w:r>
+        <w:rPr>
+          <w:rFonts w:ascii="Arial" w:hAnsi="Arial" w:cs="Arial"/>
+          <w:b/>
+        </w:rPr>
+        <w:t xml:space="preserve">preferência </w:t>
       </w:r>
       <w:r>
         <w:rPr>
@@ -8300,26 +8461,25 @@
           <w:rFonts w:ascii="Arial" w:hAnsi="Arial" w:cs="Arial"/>
           <w:b/>
         </w:rPr>
-        <w:t>Prepresentante</w:t>
-      </w:r>
-      <w:r>
-        <w:rPr>
-          <w:rFonts w:ascii="Arial" w:hAnsi="Arial" w:cs="Arial"/>
-          <w:b/>
-        </w:rPr>
-        <w:t xml:space="preserve"> </w:t>
-      </w:r>
-      <w:r>
-        <w:rPr>
-          <w:rFonts w:ascii="Arial" w:hAnsi="Arial" w:cs="Arial"/>
-        </w:rPr>
-        <w:t>são uma chave estrangeira composta</w:t>
-      </w:r>
-      <w:r>
-        <w:rPr>
-          <w:rFonts w:ascii="Arial" w:hAnsi="Arial" w:cs="Arial"/>
-        </w:rPr>
-        <w:t>: integridade referencial (FOREIGN KEY);</w:t>
+        <w:t xml:space="preserve">preço </w:t>
+      </w:r>
+      <w:r>
+        <w:rPr>
+          <w:rFonts w:ascii="Arial" w:hAnsi="Arial" w:cs="Arial"/>
+        </w:rPr>
+        <w:t>não podem ser nulos, cada anúncio tem de ter um</w:t>
+      </w:r>
+      <w:r>
+        <w:rPr>
+          <w:rFonts w:ascii="Arial" w:hAnsi="Arial" w:cs="Arial"/>
+        </w:rPr>
+        <w:t xml:space="preserve"> nome, tipo,</w:t>
+      </w:r>
+      <w:r>
+        <w:rPr>
+          <w:rFonts w:ascii="Arial" w:hAnsi="Arial" w:cs="Arial"/>
+        </w:rPr>
+        <w:t xml:space="preserve"> duração, prioridade, preferência e preço: restrição NOT NULL;</w:t>
       </w:r>
     </w:p>
     <w:p>
@@ -8344,52 +8504,32 @@
           <w:rFonts w:ascii="Arial" w:hAnsi="Arial" w:cs="Arial"/>
           <w:b/>
         </w:rPr>
-        <w:t>duração</w:t>
-      </w:r>
-      <w:r>
-        <w:rPr>
-          <w:rFonts w:ascii="Arial" w:hAnsi="Arial" w:cs="Arial"/>
-        </w:rPr>
-        <w:t xml:space="preserve">, </w:t>
-      </w:r>
-      <w:r>
-        <w:rPr>
-          <w:rFonts w:ascii="Arial" w:hAnsi="Arial" w:cs="Arial"/>
-          <w:b/>
-        </w:rPr>
-        <w:t>prioridade</w:t>
-      </w:r>
-      <w:r>
-        <w:rPr>
-          <w:rFonts w:ascii="Arial" w:hAnsi="Arial" w:cs="Arial"/>
-        </w:rPr>
-        <w:t xml:space="preserve">, </w:t>
-      </w:r>
-      <w:r>
-        <w:rPr>
-          <w:rFonts w:ascii="Arial" w:hAnsi="Arial" w:cs="Arial"/>
-          <w:b/>
-        </w:rPr>
-        <w:t xml:space="preserve">preferência </w:t>
-      </w:r>
-      <w:r>
-        <w:rPr>
-          <w:rFonts w:ascii="Arial" w:hAnsi="Arial" w:cs="Arial"/>
-        </w:rPr>
-        <w:t xml:space="preserve">e </w:t>
-      </w:r>
-      <w:r>
-        <w:rPr>
-          <w:rFonts w:ascii="Arial" w:hAnsi="Arial" w:cs="Arial"/>
-          <w:b/>
-        </w:rPr>
-        <w:t xml:space="preserve">preço </w:t>
-      </w:r>
-      <w:r>
-        <w:rPr>
-          <w:rFonts w:ascii="Arial" w:hAnsi="Arial" w:cs="Arial"/>
-        </w:rPr>
-        <w:t>não podem ser nulos, cada anúncio tem de ter uma duração, prioridade, preferência e preço: restrição NOT NULL;</w:t>
+        <w:t>tipo</w:t>
+      </w:r>
+      <w:r>
+        <w:rPr>
+          <w:rFonts w:ascii="Arial" w:hAnsi="Arial" w:cs="Arial"/>
+          <w:b/>
+        </w:rPr>
+        <w:t xml:space="preserve"> </w:t>
+      </w:r>
+      <w:r>
+        <w:rPr>
+          <w:rFonts w:ascii="Arial" w:hAnsi="Arial" w:cs="Arial"/>
+        </w:rPr>
+        <w:t xml:space="preserve">tem </w:t>
+      </w:r>
+      <w:r>
+        <w:rPr>
+          <w:rFonts w:ascii="Arial" w:hAnsi="Arial" w:cs="Arial"/>
+        </w:rPr>
+        <w:t>obrigatoriamente de ter um valor informativo ou comercial</w:t>
+      </w:r>
+      <w:r>
+        <w:rPr>
+          <w:rFonts w:ascii="Arial" w:hAnsi="Arial" w:cs="Arial"/>
+        </w:rPr>
+        <w:t>: restrição CHECK;</w:t>
       </w:r>
     </w:p>
     <w:p>
@@ -8603,7 +8743,7 @@
     </w:p>
     <w:p>
       <w:pPr>
-        <w:pStyle w:val="PargrafodaLista"/>
+        <w:pStyle w:val="ListParagraph"/>
         <w:numPr>
           <w:ilvl w:val="0"/>
           <w:numId w:val="16"/>
@@ -8622,7 +8762,14 @@
           <w:rFonts w:ascii="Arial" w:hAnsi="Arial" w:cs="Arial"/>
           <w:b/>
         </w:rPr>
-        <w:t xml:space="preserve">email </w:t>
+        <w:t>idCliente</w:t>
+      </w:r>
+      <w:r>
+        <w:rPr>
+          <w:rFonts w:ascii="Arial" w:hAnsi="Arial" w:cs="Arial"/>
+          <w:b/>
+        </w:rPr>
+        <w:t xml:space="preserve"> </w:t>
       </w:r>
       <w:r>
         <w:rPr>
@@ -8633,7 +8780,7 @@
     </w:p>
     <w:p>
       <w:pPr>
-        <w:pStyle w:val="PargrafodaLista"/>
+        <w:pStyle w:val="ListParagraph"/>
         <w:numPr>
           <w:ilvl w:val="0"/>
           <w:numId w:val="16"/>
@@ -8652,30 +8799,30 @@
           <w:rFonts w:ascii="Arial" w:hAnsi="Arial" w:cs="Arial"/>
           <w:b/>
         </w:rPr>
-        <w:t>NIF</w:t>
-      </w:r>
-      <w:r>
-        <w:rPr>
-          <w:rFonts w:ascii="Arial" w:hAnsi="Arial" w:cs="Arial"/>
-        </w:rPr>
-        <w:t xml:space="preserve"> é um atributo identificador da classe embora não opere como chave e o seu valor predefinido é NULL: restrição chave (UNIQUE)</w:t>
-      </w:r>
-      <w:r>
-        <w:rPr>
-          <w:rFonts w:ascii="Arial" w:hAnsi="Arial" w:cs="Arial"/>
-        </w:rPr>
-        <w:t xml:space="preserve"> e DEFAULT</w:t>
-      </w:r>
-      <w:r>
-        <w:rPr>
-          <w:rFonts w:ascii="Arial" w:hAnsi="Arial" w:cs="Arial"/>
-        </w:rPr>
-        <w:t>;</w:t>
-      </w:r>
-    </w:p>
-    <w:p>
-      <w:pPr>
-        <w:pStyle w:val="PargrafodaLista"/>
+        <w:t xml:space="preserve">Stipo </w:t>
+      </w:r>
+      <w:r>
+        <w:rPr>
+          <w:rFonts w:ascii="Arial" w:hAnsi="Arial" w:cs="Arial"/>
+        </w:rPr>
+        <w:t>é chave estrangeira que faz referência a “</w:t>
+      </w:r>
+      <w:r>
+        <w:rPr>
+          <w:rFonts w:ascii="Arial" w:hAnsi="Arial" w:cs="Arial"/>
+        </w:rPr>
+        <w:t>Subscrição</w:t>
+      </w:r>
+      <w:r>
+        <w:rPr>
+          <w:rFonts w:ascii="Arial" w:hAnsi="Arial" w:cs="Arial"/>
+        </w:rPr>
+        <w:t>”: integridade referencial (FOREIGN KEY);</w:t>
+      </w:r>
+    </w:p>
+    <w:p>
+      <w:pPr>
+        <w:pStyle w:val="ListParagraph"/>
         <w:numPr>
           <w:ilvl w:val="0"/>
           <w:numId w:val="16"/>
@@ -8694,57 +8841,151 @@
           <w:rFonts w:ascii="Arial" w:hAnsi="Arial" w:cs="Arial"/>
           <w:b/>
         </w:rPr>
-        <w:t>Stipo</w:t>
-      </w:r>
-      <w:r>
-        <w:rPr>
-          <w:rFonts w:ascii="Arial" w:hAnsi="Arial" w:cs="Arial"/>
-        </w:rPr>
-        <w:t xml:space="preserve">, </w:t>
-      </w:r>
-      <w:r>
-        <w:rPr>
-          <w:rFonts w:ascii="Arial" w:hAnsi="Arial" w:cs="Arial"/>
-          <w:b/>
-        </w:rPr>
-        <w:t>nome</w:t>
-      </w:r>
-      <w:r>
-        <w:rPr>
-          <w:rFonts w:ascii="Arial" w:hAnsi="Arial" w:cs="Arial"/>
-        </w:rPr>
-        <w:t xml:space="preserve">, </w:t>
-      </w:r>
-      <w:r>
-        <w:rPr>
-          <w:rFonts w:ascii="Arial" w:hAnsi="Arial" w:cs="Arial"/>
-          <w:b/>
-        </w:rPr>
-        <w:t>palavraPasse</w:t>
-      </w:r>
-      <w:r>
-        <w:rPr>
-          <w:rFonts w:ascii="Arial" w:hAnsi="Arial" w:cs="Arial"/>
-        </w:rPr>
-        <w:t xml:space="preserve"> e </w:t>
-      </w:r>
-      <w:r>
-        <w:rPr>
-          <w:rFonts w:ascii="Arial" w:hAnsi="Arial" w:cs="Arial"/>
-          <w:b/>
-        </w:rPr>
-        <w:t>telefone</w:t>
-      </w:r>
-      <w:r>
-        <w:rPr>
-          <w:rFonts w:ascii="Arial" w:hAnsi="Arial" w:cs="Arial"/>
-        </w:rPr>
-        <w:t xml:space="preserve"> não podem ser nulos para um cliente: restrição NOT NULL;</w:t>
-      </w:r>
-    </w:p>
-    <w:p>
-      <w:pPr>
-        <w:pStyle w:val="PargrafodaLista"/>
+        <w:t>NIF</w:t>
+      </w:r>
+      <w:r>
+        <w:rPr>
+          <w:rFonts w:ascii="Arial" w:hAnsi="Arial" w:cs="Arial"/>
+        </w:rPr>
+        <w:t xml:space="preserve"> </w:t>
+      </w:r>
+      <w:r>
+        <w:rPr>
+          <w:rFonts w:ascii="Arial" w:hAnsi="Arial" w:cs="Arial"/>
+        </w:rPr>
+        <w:t xml:space="preserve">e </w:t>
+      </w:r>
+      <w:r>
+        <w:rPr>
+          <w:rFonts w:ascii="Arial" w:hAnsi="Arial" w:cs="Arial"/>
+          <w:b/>
+        </w:rPr>
+        <w:t xml:space="preserve">telefone </w:t>
+      </w:r>
+      <w:r>
+        <w:rPr>
+          <w:rFonts w:ascii="Arial" w:hAnsi="Arial" w:cs="Arial"/>
+        </w:rPr>
+        <w:t>são</w:t>
+      </w:r>
+      <w:r>
+        <w:rPr>
+          <w:rFonts w:ascii="Arial" w:hAnsi="Arial" w:cs="Arial"/>
+        </w:rPr>
+        <w:t xml:space="preserve"> um atributo</w:t>
+      </w:r>
+      <w:r>
+        <w:rPr>
+          <w:rFonts w:ascii="Arial" w:hAnsi="Arial" w:cs="Arial"/>
+        </w:rPr>
+        <w:t>s</w:t>
+      </w:r>
+      <w:r>
+        <w:rPr>
+          <w:rFonts w:ascii="Arial" w:hAnsi="Arial" w:cs="Arial"/>
+        </w:rPr>
+        <w:t xml:space="preserve"> identificador</w:t>
+      </w:r>
+      <w:r>
+        <w:rPr>
+          <w:rFonts w:ascii="Arial" w:hAnsi="Arial" w:cs="Arial"/>
+        </w:rPr>
+        <w:t>es</w:t>
+      </w:r>
+      <w:r>
+        <w:rPr>
+          <w:rFonts w:ascii="Arial" w:hAnsi="Arial" w:cs="Arial"/>
+        </w:rPr>
+        <w:t xml:space="preserve"> da classe embora não opere</w:t>
+      </w:r>
+      <w:r>
+        <w:rPr>
+          <w:rFonts w:ascii="Arial" w:hAnsi="Arial" w:cs="Arial"/>
+        </w:rPr>
+        <w:t>m</w:t>
+      </w:r>
+      <w:r>
+        <w:rPr>
+          <w:rFonts w:ascii="Arial" w:hAnsi="Arial" w:cs="Arial"/>
+        </w:rPr>
+        <w:t xml:space="preserve"> como chave e o seu</w:t>
+      </w:r>
+      <w:r>
+        <w:rPr>
+          <w:rFonts w:ascii="Arial" w:hAnsi="Arial" w:cs="Arial"/>
+        </w:rPr>
+        <w:t>s</w:t>
+      </w:r>
+      <w:r>
+        <w:rPr>
+          <w:rFonts w:ascii="Arial" w:hAnsi="Arial" w:cs="Arial"/>
+        </w:rPr>
+        <w:t xml:space="preserve"> valor</w:t>
+      </w:r>
+      <w:r>
+        <w:rPr>
+          <w:rFonts w:ascii="Arial" w:hAnsi="Arial" w:cs="Arial"/>
+        </w:rPr>
+        <w:t>es</w:t>
+      </w:r>
+      <w:r>
+        <w:rPr>
+          <w:rFonts w:ascii="Arial" w:hAnsi="Arial" w:cs="Arial"/>
+        </w:rPr>
+        <w:t xml:space="preserve"> predefinido</w:t>
+      </w:r>
+      <w:r>
+        <w:rPr>
+          <w:rFonts w:ascii="Arial" w:hAnsi="Arial" w:cs="Arial"/>
+        </w:rPr>
+        <w:t>s</w:t>
+      </w:r>
+      <w:r>
+        <w:rPr>
+          <w:rFonts w:ascii="Arial" w:hAnsi="Arial" w:cs="Arial"/>
+        </w:rPr>
+        <w:t xml:space="preserve"> </w:t>
+      </w:r>
+      <w:r>
+        <w:rPr>
+          <w:rFonts w:ascii="Arial" w:hAnsi="Arial" w:cs="Arial"/>
+        </w:rPr>
+        <w:t>é</w:t>
+      </w:r>
+      <w:r>
+        <w:rPr>
+          <w:rFonts w:ascii="Arial" w:hAnsi="Arial" w:cs="Arial"/>
+        </w:rPr>
+        <w:t xml:space="preserve"> NULL</w:t>
+      </w:r>
+      <w:r>
+        <w:rPr>
+          <w:rFonts w:ascii="Arial" w:hAnsi="Arial" w:cs="Arial"/>
+        </w:rPr>
+        <w:t>:</w:t>
+      </w:r>
+      <w:r>
+        <w:rPr>
+          <w:rFonts w:ascii="Arial" w:hAnsi="Arial" w:cs="Arial"/>
+        </w:rPr>
+        <w:t xml:space="preserve"> restrição chave (UNIQUE)</w:t>
+      </w:r>
+      <w:r>
+        <w:rPr>
+          <w:rFonts w:ascii="Arial" w:hAnsi="Arial" w:cs="Arial"/>
+        </w:rPr>
+        <w:t xml:space="preserve"> e DEFAULT</w:t>
+      </w:r>
+      <w:r>
+        <w:rPr>
+          <w:rFonts w:ascii="Arial" w:hAnsi="Arial" w:cs="Arial"/>
+        </w:rPr>
+        <w:t>;</w:t>
+      </w:r>
+    </w:p>
+    <w:p>
+      <w:pPr>
+        <w:pStyle w:val="ListParagraph"/>
         <w:numPr>
           <w:ilvl w:val="0"/>
           <w:numId w:val="16"/>
@@ -8763,17 +9004,88 @@
           <w:rFonts w:ascii="Arial" w:hAnsi="Arial" w:cs="Arial"/>
           <w:b/>
         </w:rPr>
-        <w:t>Morada</w:t>
-      </w:r>
-      <w:r>
-        <w:rPr>
-          <w:rFonts w:ascii="Arial" w:hAnsi="Arial" w:cs="Arial"/>
-        </w:rPr>
-        <w:t xml:space="preserve"> tem como valor predefinido ‘não listada’: DEFAULT;</w:t>
-      </w:r>
-    </w:p>
-    <w:p>
-      <w:pPr>
+        <w:t>e</w:t>
+      </w:r>
+      <w:r>
+        <w:rPr>
+          <w:rFonts w:ascii="Arial" w:hAnsi="Arial" w:cs="Arial"/>
+          <w:b/>
+        </w:rPr>
+        <w:t>mail</w:t>
+      </w:r>
+      <w:r>
+        <w:rPr>
+          <w:rFonts w:ascii="Arial" w:hAnsi="Arial" w:cs="Arial"/>
+        </w:rPr>
+        <w:t>,</w:t>
+      </w:r>
+      <w:r>
+        <w:rPr>
+          <w:rFonts w:ascii="Arial" w:hAnsi="Arial" w:cs="Arial"/>
+          <w:b/>
+        </w:rPr>
+        <w:t xml:space="preserve"> </w:t>
+      </w:r>
+      <w:r>
+        <w:rPr>
+          <w:rFonts w:ascii="Arial" w:hAnsi="Arial" w:cs="Arial"/>
+          <w:b/>
+        </w:rPr>
+        <w:t>Stipo</w:t>
+      </w:r>
+      <w:r>
+        <w:rPr>
+          <w:rFonts w:ascii="Arial" w:hAnsi="Arial" w:cs="Arial"/>
+        </w:rPr>
+        <w:t xml:space="preserve">, </w:t>
+      </w:r>
+      <w:r>
+        <w:rPr>
+          <w:rFonts w:ascii="Arial" w:hAnsi="Arial" w:cs="Arial"/>
+          <w:b/>
+        </w:rPr>
+        <w:t>nome</w:t>
+      </w:r>
+      <w:r>
+        <w:rPr>
+          <w:rFonts w:ascii="Arial" w:hAnsi="Arial" w:cs="Arial"/>
+        </w:rPr>
+        <w:t xml:space="preserve">, </w:t>
+      </w:r>
+      <w:r>
+        <w:rPr>
+          <w:rFonts w:ascii="Arial" w:hAnsi="Arial" w:cs="Arial"/>
+          <w:b/>
+        </w:rPr>
+        <w:t>palavraPasse</w:t>
+      </w:r>
+      <w:r>
+        <w:rPr>
+          <w:rFonts w:ascii="Arial" w:hAnsi="Arial" w:cs="Arial"/>
+        </w:rPr>
+        <w:t xml:space="preserve"> e </w:t>
+      </w:r>
+      <w:r>
+        <w:rPr>
+          <w:rFonts w:ascii="Arial" w:hAnsi="Arial" w:cs="Arial"/>
+          <w:b/>
+        </w:rPr>
+        <w:t>telefone</w:t>
+      </w:r>
+      <w:r>
+        <w:rPr>
+          <w:rFonts w:ascii="Arial" w:hAnsi="Arial" w:cs="Arial"/>
+        </w:rPr>
+        <w:t xml:space="preserve"> não podem ser nulos para um cliente: restrição NOT NULL;</w:t>
+      </w:r>
+    </w:p>
+    <w:p>
+      <w:pPr>
+        <w:pStyle w:val="ListParagraph"/>
+        <w:numPr>
+          <w:ilvl w:val="0"/>
+          <w:numId w:val="16"/>
+        </w:numPr>
         <w:tabs>
           <w:tab w:val="left" w:pos="709"/>
         </w:tabs>
@@ -8783,6 +9095,26 @@
           <w:rFonts w:ascii="Arial" w:hAnsi="Arial" w:cs="Arial"/>
         </w:rPr>
       </w:pPr>
+      <w:r>
+        <w:rPr>
+          <w:rFonts w:ascii="Arial" w:hAnsi="Arial" w:cs="Arial"/>
+          <w:b/>
+        </w:rPr>
+        <w:t>m</w:t>
+      </w:r>
+      <w:r>
+        <w:rPr>
+          <w:rFonts w:ascii="Arial" w:hAnsi="Arial" w:cs="Arial"/>
+          <w:b/>
+        </w:rPr>
+        <w:t>orada</w:t>
+      </w:r>
+      <w:r>
+        <w:rPr>
+          <w:rFonts w:ascii="Arial" w:hAnsi="Arial" w:cs="Arial"/>
+        </w:rPr>
+        <w:t xml:space="preserve"> tem como valor predefinido ‘não listada’: DEFAULT;</w:t>
+      </w:r>
     </w:p>
     <w:p>
       <w:pPr>
@@ -8790,10 +9122,98 @@
           <w:tab w:val="left" w:pos="709"/>
         </w:tabs>
         <w:spacing w:line="360" w:lineRule="auto"/>
+        <w:jc w:val="both"/>
+        <w:rPr>
+          <w:rFonts w:ascii="Arial" w:hAnsi="Arial" w:cs="Arial"/>
+        </w:rPr>
+      </w:pPr>
+    </w:p>
+    <w:p>
+      <w:pPr>
+        <w:tabs>
+          <w:tab w:val="left" w:pos="709"/>
+        </w:tabs>
+        <w:spacing w:line="360" w:lineRule="auto"/>
+        <w:jc w:val="both"/>
+        <w:rPr>
+          <w:rFonts w:ascii="Arial" w:hAnsi="Arial" w:cs="Arial"/>
+        </w:rPr>
+      </w:pPr>
+    </w:p>
+    <w:p>
+      <w:pPr>
+        <w:tabs>
+          <w:tab w:val="left" w:pos="709"/>
+        </w:tabs>
+        <w:spacing w:line="360" w:lineRule="auto"/>
+        <w:jc w:val="both"/>
+        <w:rPr>
+          <w:rFonts w:ascii="Arial" w:hAnsi="Arial" w:cs="Arial"/>
+        </w:rPr>
+      </w:pPr>
+    </w:p>
+    <w:p>
+      <w:pPr>
+        <w:tabs>
+          <w:tab w:val="left" w:pos="709"/>
+        </w:tabs>
+        <w:spacing w:line="360" w:lineRule="auto"/>
+        <w:jc w:val="both"/>
+        <w:rPr>
+          <w:rFonts w:ascii="Arial" w:hAnsi="Arial" w:cs="Arial"/>
+        </w:rPr>
+      </w:pPr>
+    </w:p>
+    <w:p>
+      <w:pPr>
+        <w:tabs>
+          <w:tab w:val="left" w:pos="709"/>
+        </w:tabs>
+        <w:spacing w:line="360" w:lineRule="auto"/>
+        <w:jc w:val="both"/>
+        <w:rPr>
+          <w:rFonts w:ascii="Arial" w:hAnsi="Arial" w:cs="Arial"/>
+        </w:rPr>
+      </w:pPr>
+    </w:p>
+    <w:p>
+      <w:pPr>
+        <w:tabs>
+          <w:tab w:val="left" w:pos="709"/>
+        </w:tabs>
+        <w:spacing w:line="360" w:lineRule="auto"/>
         <w:ind w:left="709"/>
         <w:jc w:val="both"/>
         <w:rPr>
           <w:rFonts w:ascii="Arial" w:hAnsi="Arial" w:cs="Arial"/>
+          <w:b/>
+        </w:rPr>
+      </w:pPr>
+    </w:p>
+    <w:p>
+      <w:pPr>
+        <w:tabs>
+          <w:tab w:val="left" w:pos="709"/>
+        </w:tabs>
+        <w:spacing w:line="360" w:lineRule="auto"/>
+        <w:ind w:left="709"/>
+        <w:jc w:val="both"/>
+        <w:rPr>
+          <w:rFonts w:ascii="Arial" w:hAnsi="Arial" w:cs="Arial"/>
+          <w:b/>
+        </w:rPr>
+      </w:pPr>
+    </w:p>
+    <w:p>
+      <w:pPr>
+        <w:tabs>
+          <w:tab w:val="left" w:pos="709"/>
+        </w:tabs>
+        <w:spacing w:line="360" w:lineRule="auto"/>
+        <w:ind w:left="709"/>
+        <w:jc w:val="both"/>
+        <w:rPr>
+          <w:rFonts w:ascii="Arial" w:hAnsi="Arial" w:cs="Arial"/>
         </w:rPr>
       </w:pPr>
       <w:r>
@@ -8812,7 +9232,7 @@
     </w:p>
     <w:p>
       <w:pPr>
-        <w:pStyle w:val="PargrafodaLista"/>
+        <w:pStyle w:val="ListParagraph"/>
         <w:numPr>
           <w:ilvl w:val="0"/>
           <w:numId w:val="17"/>
@@ -8856,7 +9276,7 @@
     </w:p>
     <w:p>
       <w:pPr>
-        <w:pStyle w:val="PargrafodaLista"/>
+        <w:pStyle w:val="ListParagraph"/>
         <w:numPr>
           <w:ilvl w:val="0"/>
           <w:numId w:val="17"/>
@@ -8913,7 +9333,7 @@
     </w:p>
     <w:p>
       <w:pPr>
-        <w:pStyle w:val="PargrafodaLista"/>
+        <w:pStyle w:val="ListParagraph"/>
         <w:numPr>
           <w:ilvl w:val="0"/>
           <w:numId w:val="17"/>
@@ -8981,6 +9401,7 @@
           <w:tab w:val="left" w:pos="709"/>
         </w:tabs>
         <w:spacing w:line="360" w:lineRule="auto"/>
+        <w:ind w:left="1069"/>
         <w:jc w:val="both"/>
         <w:rPr>
           <w:rFonts w:ascii="Arial" w:hAnsi="Arial" w:cs="Arial"/>
@@ -8994,7 +9415,6 @@
           <w:tab w:val="left" w:pos="709"/>
         </w:tabs>
         <w:spacing w:line="360" w:lineRule="auto"/>
-        <w:ind w:left="709"/>
         <w:jc w:val="both"/>
         <w:rPr>
           <w:rFonts w:ascii="Arial" w:hAnsi="Arial" w:cs="Arial"/>
@@ -9012,70 +9432,13 @@
         <w:jc w:val="both"/>
         <w:rPr>
           <w:rFonts w:ascii="Arial" w:hAnsi="Arial" w:cs="Arial"/>
-          <w:b/>
-        </w:rPr>
-      </w:pPr>
-    </w:p>
-    <w:p>
-      <w:pPr>
-        <w:tabs>
-          <w:tab w:val="left" w:pos="709"/>
-        </w:tabs>
-        <w:spacing w:line="360" w:lineRule="auto"/>
-        <w:ind w:left="709"/>
-        <w:jc w:val="both"/>
-        <w:rPr>
-          <w:rFonts w:ascii="Arial" w:hAnsi="Arial" w:cs="Arial"/>
-          <w:b/>
-        </w:rPr>
-      </w:pPr>
-    </w:p>
-    <w:p>
-      <w:pPr>
-        <w:tabs>
-          <w:tab w:val="left" w:pos="709"/>
-        </w:tabs>
-        <w:spacing w:line="360" w:lineRule="auto"/>
-        <w:ind w:left="709"/>
-        <w:jc w:val="both"/>
-        <w:rPr>
-          <w:rFonts w:ascii="Arial" w:hAnsi="Arial" w:cs="Arial"/>
-          <w:b/>
-        </w:rPr>
-      </w:pPr>
-    </w:p>
-    <w:p>
-      <w:pPr>
-        <w:tabs>
-          <w:tab w:val="left" w:pos="709"/>
-        </w:tabs>
-        <w:spacing w:line="360" w:lineRule="auto"/>
-        <w:ind w:left="709"/>
-        <w:jc w:val="both"/>
-        <w:rPr>
-          <w:rFonts w:ascii="Arial" w:hAnsi="Arial" w:cs="Arial"/>
-          <w:b/>
-        </w:rPr>
-      </w:pPr>
-    </w:p>
-    <w:p>
-      <w:pPr>
-        <w:tabs>
-          <w:tab w:val="left" w:pos="709"/>
-        </w:tabs>
-        <w:spacing w:line="360" w:lineRule="auto"/>
-        <w:ind w:left="709"/>
-        <w:jc w:val="both"/>
-        <w:rPr>
-          <w:rFonts w:ascii="Arial" w:hAnsi="Arial" w:cs="Arial"/>
-        </w:rPr>
-      </w:pPr>
-      <w:r>
-        <w:rPr>
-          <w:rFonts w:ascii="Arial" w:hAnsi="Arial" w:cs="Arial"/>
-          <w:b/>
-        </w:rPr>
-        <w:lastRenderedPageBreak/>
+        </w:rPr>
+      </w:pPr>
+      <w:r>
+        <w:rPr>
+          <w:rFonts w:ascii="Arial" w:hAnsi="Arial" w:cs="Arial"/>
+          <w:b/>
+        </w:rPr>
         <w:t>APARECE</w:t>
       </w:r>
       <w:r>
@@ -9107,7 +9470,7 @@
           <w:rFonts w:ascii="Arial" w:hAnsi="Arial" w:cs="Arial"/>
           <w:b/>
         </w:rPr>
-        <w:t>título</w:t>
+        <w:t>idVideo</w:t>
       </w:r>
       <w:r>
         <w:rPr>
@@ -9120,33 +9483,7 @@
           <w:rFonts w:ascii="Arial" w:hAnsi="Arial" w:cs="Arial"/>
           <w:b/>
         </w:rPr>
-        <w:t>dataPublicação</w:t>
-      </w:r>
-      <w:r>
-        <w:rPr>
-          <w:rFonts w:ascii="Arial" w:hAnsi="Arial" w:cs="Arial"/>
-        </w:rPr>
-        <w:t xml:space="preserve"> e </w:t>
-      </w:r>
-      <w:r>
-        <w:rPr>
-          <w:rFonts w:ascii="Arial" w:hAnsi="Arial" w:cs="Arial"/>
-          <w:b/>
-        </w:rPr>
-        <w:t>nome</w:t>
-      </w:r>
-      <w:r>
-        <w:rPr>
-          <w:rFonts w:ascii="Arial" w:hAnsi="Arial" w:cs="Arial"/>
-        </w:rPr>
-        <w:t xml:space="preserve"> e </w:t>
-      </w:r>
-      <w:r>
-        <w:rPr>
-          <w:rFonts w:ascii="Arial" w:hAnsi="Arial" w:cs="Arial"/>
-          <w:b/>
-        </w:rPr>
-        <w:t>tipo</w:t>
+        <w:t>idAnuncio</w:t>
       </w:r>
       <w:r>
         <w:rPr>
@@ -9158,13 +9495,43 @@
         <w:rPr>
           <w:rFonts w:ascii="Arial" w:hAnsi="Arial" w:cs="Arial"/>
         </w:rPr>
-        <w:t>são uma chave estrangeira composta</w:t>
-      </w:r>
-      <w:r>
-        <w:rPr>
-          <w:rFonts w:ascii="Arial" w:hAnsi="Arial" w:cs="Arial"/>
-        </w:rPr>
-        <w:t>: integridade referencial (FOREIGN KEY);</w:t>
+        <w:t xml:space="preserve">são uma chave </w:t>
+      </w:r>
+      <w:r>
+        <w:rPr>
+          <w:rFonts w:ascii="Arial" w:hAnsi="Arial" w:cs="Arial"/>
+        </w:rPr>
+        <w:t>primária</w:t>
+      </w:r>
+      <w:r>
+        <w:rPr>
+          <w:rFonts w:ascii="Arial" w:hAnsi="Arial" w:cs="Arial"/>
+        </w:rPr>
+        <w:t xml:space="preserve"> composta</w:t>
+      </w:r>
+      <w:r>
+        <w:rPr>
+          <w:rFonts w:ascii="Arial" w:hAnsi="Arial" w:cs="Arial"/>
+        </w:rPr>
+        <w:t>: restrição chave</w:t>
+      </w:r>
+      <w:r>
+        <w:rPr>
+          <w:rFonts w:ascii="Arial" w:hAnsi="Arial" w:cs="Arial"/>
+        </w:rPr>
+        <w:t xml:space="preserve"> (</w:t>
+      </w:r>
+      <w:r>
+        <w:rPr>
+          <w:rFonts w:ascii="Arial" w:hAnsi="Arial" w:cs="Arial"/>
+        </w:rPr>
+        <w:t>PRIMARY</w:t>
+      </w:r>
+      <w:r>
+        <w:rPr>
+          <w:rFonts w:ascii="Arial" w:hAnsi="Arial" w:cs="Arial"/>
+        </w:rPr>
+        <w:t xml:space="preserve"> KEY);</w:t>
       </w:r>
     </w:p>
     <w:p>
@@ -9189,7 +9556,7 @@
           <w:rFonts w:ascii="Arial" w:hAnsi="Arial" w:cs="Arial"/>
           <w:b/>
         </w:rPr>
-        <w:t>nome</w:t>
+        <w:t>idVideo</w:t>
       </w:r>
       <w:r>
         <w:rPr>
@@ -9202,13 +9569,25 @@
           <w:rFonts w:ascii="Arial" w:hAnsi="Arial" w:cs="Arial"/>
           <w:b/>
         </w:rPr>
-        <w:t>tipo</w:t>
-      </w:r>
-      <w:r>
-        <w:rPr>
-          <w:rFonts w:ascii="Arial" w:hAnsi="Arial" w:cs="Arial"/>
-        </w:rPr>
-        <w:t xml:space="preserve"> são uma chave estrangeira composta: integridade referencial (FOREIGN KEY);</w:t>
+        <w:t>idAnuncio</w:t>
+      </w:r>
+      <w:r>
+        <w:rPr>
+          <w:rFonts w:ascii="Arial" w:hAnsi="Arial" w:cs="Arial"/>
+        </w:rPr>
+        <w:t xml:space="preserve"> são uma chave estrangeira composta</w:t>
+      </w:r>
+      <w:r>
+        <w:rPr>
+          <w:rFonts w:ascii="Arial" w:hAnsi="Arial" w:cs="Arial"/>
+        </w:rPr>
+        <w:t>, referindo-se a “Video” e a “Anuncio”</w:t>
+      </w:r>
+      <w:r>
+        <w:rPr>
+          <w:rFonts w:ascii="Arial" w:hAnsi="Arial" w:cs="Arial"/>
+        </w:rPr>
+        <w:t>: integridade referencial (FOREIGN KEY);</w:t>
       </w:r>
     </w:p>
     <w:p>
@@ -9285,39 +9664,39 @@
           <w:rFonts w:ascii="Arial" w:hAnsi="Arial" w:cs="Arial"/>
           <w:b/>
         </w:rPr>
-        <w:t>título</w:t>
-      </w:r>
-      <w:r>
-        <w:rPr>
-          <w:rFonts w:ascii="Arial" w:hAnsi="Arial" w:cs="Arial"/>
-        </w:rPr>
-        <w:t xml:space="preserve">, </w:t>
-      </w:r>
-      <w:r>
-        <w:rPr>
-          <w:rFonts w:ascii="Arial" w:hAnsi="Arial" w:cs="Arial"/>
-          <w:b/>
-        </w:rPr>
-        <w:t>dataPublicação</w:t>
-      </w:r>
-      <w:r>
-        <w:rPr>
-          <w:rFonts w:ascii="Arial" w:hAnsi="Arial" w:cs="Arial"/>
-        </w:rPr>
-        <w:t xml:space="preserve"> e </w:t>
-      </w:r>
-      <w:r>
-        <w:rPr>
-          <w:rFonts w:ascii="Arial" w:hAnsi="Arial" w:cs="Arial"/>
-          <w:b/>
-        </w:rPr>
-        <w:t>email</w:t>
-      </w:r>
-      <w:r>
-        <w:rPr>
-          <w:rFonts w:ascii="Arial" w:hAnsi="Arial" w:cs="Arial"/>
-        </w:rPr>
-        <w:t xml:space="preserve"> são a chave</w:t>
+        <w:t>idCliente</w:t>
+      </w:r>
+      <w:r>
+        <w:rPr>
+          <w:rFonts w:ascii="Arial" w:hAnsi="Arial" w:cs="Arial"/>
+          <w:b/>
+        </w:rPr>
+        <w:t xml:space="preserve"> </w:t>
+      </w:r>
+      <w:r>
+        <w:rPr>
+          <w:rFonts w:ascii="Arial" w:hAnsi="Arial" w:cs="Arial"/>
+        </w:rPr>
+        <w:t xml:space="preserve">e </w:t>
+      </w:r>
+      <w:r>
+        <w:rPr>
+          <w:rFonts w:ascii="Arial" w:hAnsi="Arial" w:cs="Arial"/>
+          <w:b/>
+        </w:rPr>
+        <w:t>idVideo</w:t>
+      </w:r>
+      <w:r>
+        <w:rPr>
+          <w:rFonts w:ascii="Arial" w:hAnsi="Arial" w:cs="Arial"/>
+        </w:rPr>
+        <w:t xml:space="preserve"> </w:t>
+      </w:r>
+      <w:r>
+        <w:rPr>
+          <w:rFonts w:ascii="Arial" w:hAnsi="Arial" w:cs="Arial"/>
+        </w:rPr>
+        <w:t>são a chave</w:t>
       </w:r>
       <w:r>
         <w:rPr>
@@ -9354,20 +9733,33 @@
           <w:rFonts w:ascii="Arial" w:hAnsi="Arial" w:cs="Arial"/>
           <w:b/>
         </w:rPr>
-        <w:t xml:space="preserve">título </w:t>
-      </w:r>
-      <w:r>
-        <w:rPr>
-          <w:rFonts w:ascii="Arial" w:hAnsi="Arial" w:cs="Arial"/>
-        </w:rPr>
-        <w:t xml:space="preserve">e </w:t>
-      </w:r>
-      <w:r>
-        <w:rPr>
-          <w:rFonts w:ascii="Arial" w:hAnsi="Arial" w:cs="Arial"/>
-          <w:b/>
-        </w:rPr>
-        <w:t>dataPublicação</w:t>
+        <w:t>idCliente</w:t>
+      </w:r>
+      <w:r>
+        <w:rPr>
+          <w:rFonts w:ascii="Arial" w:hAnsi="Arial" w:cs="Arial"/>
+          <w:b/>
+        </w:rPr>
+        <w:t xml:space="preserve"> </w:t>
+      </w:r>
+      <w:r>
+        <w:rPr>
+          <w:rFonts w:ascii="Arial" w:hAnsi="Arial" w:cs="Arial"/>
+        </w:rPr>
+        <w:t>e</w:t>
+      </w:r>
+      <w:r>
+        <w:rPr>
+          <w:rFonts w:ascii="Arial" w:hAnsi="Arial" w:cs="Arial"/>
+        </w:rPr>
+        <w:t xml:space="preserve"> </w:t>
+      </w:r>
+      <w:r>
+        <w:rPr>
+          <w:rFonts w:ascii="Arial" w:hAnsi="Arial" w:cs="Arial"/>
+          <w:b/>
+        </w:rPr>
+        <w:t>idVideo</w:t>
       </w:r>
       <w:r>
         <w:rPr>
@@ -9392,6 +9784,12 @@
           <w:rFonts w:ascii="Arial" w:hAnsi="Arial" w:cs="Arial"/>
         </w:rPr>
         <w:t xml:space="preserve"> composta</w:t>
+      </w:r>
+      <w:r>
+        <w:rPr>
+          <w:rFonts w:ascii="Arial" w:hAnsi="Arial" w:cs="Arial"/>
+        </w:rPr>
+        <w:t>, referindo-se a “Cliente”  e a “Video”</w:t>
       </w:r>
       <w:r>
         <w:rPr>
@@ -9414,21 +9812,22 @@
         <w:jc w:val="both"/>
         <w:rPr>
           <w:rFonts w:ascii="Arial" w:hAnsi="Arial" w:cs="Arial"/>
-          <w:b/>
-        </w:rPr>
-      </w:pPr>
-      <w:r>
-        <w:rPr>
-          <w:rFonts w:ascii="Arial" w:hAnsi="Arial" w:cs="Arial"/>
-          <w:b/>
-        </w:rPr>
-        <w:t xml:space="preserve">email </w:t>
-      </w:r>
-      <w:r>
-        <w:rPr>
-          <w:rFonts w:ascii="Arial" w:hAnsi="Arial" w:cs="Arial"/>
-        </w:rPr>
-        <w:t>é uma chave estrangeira: integridade referencial (FOREIGN KEY);</w:t>
+        </w:rPr>
+      </w:pPr>
+      <w:bookmarkStart w:id="2" w:name="_GoBack"/>
+      <w:bookmarkEnd w:id="2"/>
+      <w:r>
+        <w:rPr>
+          <w:rFonts w:ascii="Arial" w:hAnsi="Arial" w:cs="Arial"/>
+          <w:b/>
+        </w:rPr>
+        <w:t>favorito</w:t>
+      </w:r>
+      <w:r>
+        <w:rPr>
+          <w:rFonts w:ascii="Arial" w:hAnsi="Arial" w:cs="Arial"/>
+        </w:rPr>
+        <w:t xml:space="preserve"> não pode ser nulo: restrição NOT NULL;</w:t>
       </w:r>
     </w:p>
     <w:p>
@@ -9450,15 +9849,33 @@
       <w:r>
         <w:rPr>
           <w:rFonts w:ascii="Arial" w:hAnsi="Arial" w:cs="Arial"/>
-          <w:b/>
-        </w:rPr>
-        <w:t>favorito</w:t>
-      </w:r>
-      <w:r>
-        <w:rPr>
-          <w:rFonts w:ascii="Arial" w:hAnsi="Arial" w:cs="Arial"/>
-        </w:rPr>
-        <w:t xml:space="preserve"> não pode ser nulo: restrição NOT NULL;</w:t>
+        </w:rPr>
+        <w:t xml:space="preserve">a </w:t>
+      </w:r>
+      <w:r>
+        <w:rPr>
+          <w:rFonts w:ascii="Arial" w:hAnsi="Arial" w:cs="Arial"/>
+          <w:b/>
+        </w:rPr>
+        <w:t>classificação</w:t>
+      </w:r>
+      <w:r>
+        <w:rPr>
+          <w:rFonts w:ascii="Arial" w:hAnsi="Arial" w:cs="Arial"/>
+        </w:rPr>
+        <w:t xml:space="preserve"> </w:t>
+      </w:r>
+      <w:r>
+        <w:rPr>
+          <w:rFonts w:ascii="Arial" w:hAnsi="Arial" w:cs="Arial"/>
+        </w:rPr>
+        <w:t>tem de se situar</w:t>
+      </w:r>
+      <w:r>
+        <w:rPr>
+          <w:rFonts w:ascii="Arial" w:hAnsi="Arial" w:cs="Arial"/>
+        </w:rPr>
+        <w:t xml:space="preserve"> entre 1 e 5: restrição CHECK;</w:t>
       </w:r>
     </w:p>
     <w:p>
@@ -9481,42 +9898,6 @@
         <w:rPr>
           <w:rFonts w:ascii="Arial" w:hAnsi="Arial" w:cs="Arial"/>
         </w:rPr>
-        <w:t xml:space="preserve">a </w:t>
-      </w:r>
-      <w:r>
-        <w:rPr>
-          <w:rFonts w:ascii="Arial" w:hAnsi="Arial" w:cs="Arial"/>
-          <w:b/>
-        </w:rPr>
-        <w:t>classificação</w:t>
-      </w:r>
-      <w:r>
-        <w:rPr>
-          <w:rFonts w:ascii="Arial" w:hAnsi="Arial" w:cs="Arial"/>
-        </w:rPr>
-        <w:t xml:space="preserve"> pode ser entre 1 e 5: restrição CHECK;</w:t>
-      </w:r>
-    </w:p>
-    <w:p>
-      <w:pPr>
-        <w:pStyle w:val="Standard"/>
-        <w:numPr>
-          <w:ilvl w:val="0"/>
-          <w:numId w:val="15"/>
-        </w:numPr>
-        <w:tabs>
-          <w:tab w:val="left" w:pos="709"/>
-        </w:tabs>
-        <w:spacing w:line="360" w:lineRule="auto"/>
-        <w:jc w:val="both"/>
-        <w:rPr>
-          <w:rFonts w:ascii="Arial" w:hAnsi="Arial" w:cs="Arial"/>
-        </w:rPr>
-      </w:pPr>
-      <w:r>
-        <w:rPr>
-          <w:rFonts w:ascii="Arial" w:hAnsi="Arial" w:cs="Arial"/>
-        </w:rPr>
         <w:t xml:space="preserve">os valores predefinidos de </w:t>
       </w:r>
       <w:r>
@@ -10141,29 +10522,14 @@
           <w:b/>
           <w:sz w:val="22"/>
         </w:rPr>
-        <w:t>vídeos</w:t>
-      </w:r>
-      <w:r>
-        <w:rPr>
-          <w:rFonts w:ascii="Arial" w:hAnsi="Arial" w:cs="Arial"/>
-          <w:b/>
+        <w:t>vídeos mais antigos e mais recentes</w:t>
+      </w:r>
+      <w:r>
+        <w:rPr>
+          <w:rFonts w:ascii="Arial" w:hAnsi="Arial" w:cs="Arial"/>
           <w:sz w:val="22"/>
         </w:rPr>
-        <w:t xml:space="preserve"> mais antigos e mais recentes</w:t>
-      </w:r>
-      <w:r>
-        <w:rPr>
-          <w:rFonts w:ascii="Arial" w:hAnsi="Arial" w:cs="Arial"/>
-          <w:sz w:val="22"/>
-        </w:rPr>
-        <w:t>:</w:t>
-      </w:r>
-      <w:r>
-        <w:rPr>
-          <w:rFonts w:ascii="Arial" w:hAnsi="Arial" w:cs="Arial"/>
-          <w:sz w:val="22"/>
-        </w:rPr>
-        <w:t xml:space="preserve"> títulos dos vídeos lançados à mais e menos tempo que estão disponíveis na plataforma.</w:t>
+        <w:t>: títulos dos vídeos lançados à mais e menos tempo que estão disponíveis na plataforma.</w:t>
       </w:r>
     </w:p>
     <w:p>
@@ -10229,8 +10595,6 @@
           <w:color w:val="A40000"/>
         </w:rPr>
       </w:pPr>
-      <w:bookmarkStart w:id="2" w:name="_GoBack"/>
-      <w:bookmarkEnd w:id="2"/>
     </w:p>
     <w:sectPr>
       <w:pgSz w:w="11906" w:h="16838"/>
@@ -10286,7 +10650,7 @@
     <w:sdtContent>
       <w:p>
         <w:pPr>
-          <w:pStyle w:val="Rodap"/>
+          <w:pStyle w:val="Footer"/>
           <w:jc w:val="right"/>
           <w:rPr>
             <w:rFonts w:ascii="Arial" w:eastAsiaTheme="majorEastAsia" w:hAnsi="Arial" w:cs="Arial"/>
@@ -10347,7 +10711,7 @@
   </w:sdt>
   <w:p>
     <w:pPr>
-      <w:pStyle w:val="Rodap"/>
+      <w:pStyle w:val="Footer"/>
     </w:pPr>
   </w:p>
 </w:ftr>
@@ -11494,7 +11858,7 @@
       <w:lvlText w:val=""/>
       <w:lvlJc w:val="left"/>
       <w:pPr>
-        <w:ind w:left="1429" w:hanging="360"/>
+        <w:ind w:left="1620" w:hanging="360"/>
       </w:pPr>
       <w:rPr>
         <w:rFonts w:ascii="Wingdings" w:hAnsi="Wingdings" w:hint="default"/>
@@ -12059,13 +12423,13 @@
       <w:lvlText w:val=""/>
       <w:lvlJc w:val="left"/>
       <w:pPr>
-        <w:ind w:left="1429" w:hanging="360"/>
+        <w:ind w:left="1620" w:hanging="360"/>
       </w:pPr>
       <w:rPr>
         <w:rFonts w:ascii="Wingdings" w:hAnsi="Wingdings" w:hint="default"/>
       </w:rPr>
     </w:lvl>
-    <w:lvl w:ilvl="1" w:tplc="08090003" w:tentative="1">
+    <w:lvl w:ilvl="1" w:tplc="08090003">
       <w:start w:val="1"/>
       <w:numFmt w:val="bullet"/>
       <w:lvlText w:val="o"/>
@@ -12963,11 +13327,11 @@
     <w:name w:val="Normal"/>
     <w:qFormat/>
   </w:style>
-  <w:style w:type="paragraph" w:styleId="Ttulo1">
+  <w:style w:type="paragraph" w:styleId="Heading1">
     <w:name w:val="heading 1"/>
     <w:basedOn w:val="Normal"/>
     <w:next w:val="Normal"/>
-    <w:link w:val="Ttulo1Carter"/>
+    <w:link w:val="Heading1Char"/>
     <w:uiPriority w:val="9"/>
     <w:qFormat/>
     <w:rsid w:val="006C3A26"/>
@@ -12984,13 +13348,13 @@
       <w:szCs w:val="29"/>
     </w:rPr>
   </w:style>
-  <w:style w:type="character" w:default="1" w:styleId="Tipodeletrapredefinidodopargrafo">
+  <w:style w:type="character" w:default="1" w:styleId="DefaultParagraphFont">
     <w:name w:val="Default Paragraph Font"/>
     <w:uiPriority w:val="1"/>
     <w:semiHidden/>
     <w:unhideWhenUsed/>
   </w:style>
-  <w:style w:type="table" w:default="1" w:styleId="Tabelanormal">
+  <w:style w:type="table" w:default="1" w:styleId="TableNormal">
     <w:name w:val="Normal Table"/>
     <w:uiPriority w:val="99"/>
     <w:semiHidden/>
@@ -13005,7 +13369,7 @@
       </w:tblCellMar>
     </w:tblPr>
   </w:style>
-  <w:style w:type="numbering" w:default="1" w:styleId="Semlista">
+  <w:style w:type="numbering" w:default="1" w:styleId="NoList">
     <w:name w:val="No List"/>
     <w:uiPriority w:val="99"/>
     <w:semiHidden/>
@@ -13035,11 +13399,11 @@
       <w:spacing w:after="140" w:line="276" w:lineRule="auto"/>
     </w:pPr>
   </w:style>
-  <w:style w:type="paragraph" w:styleId="Lista">
+  <w:style w:type="paragraph" w:styleId="List">
     <w:name w:val="List"/>
     <w:basedOn w:val="Textbody"/>
   </w:style>
-  <w:style w:type="paragraph" w:styleId="Legenda">
+  <w:style w:type="paragraph" w:styleId="Caption">
     <w:name w:val="caption"/>
     <w:basedOn w:val="Standard"/>
     <w:pPr>
@@ -13062,10 +13426,10 @@
     <w:name w:val="Frame contents"/>
     <w:basedOn w:val="Standard"/>
   </w:style>
-  <w:style w:type="paragraph" w:styleId="Textodebalo">
+  <w:style w:type="paragraph" w:styleId="BalloonText">
     <w:name w:val="Balloon Text"/>
     <w:basedOn w:val="Normal"/>
-    <w:link w:val="TextodebaloCarter"/>
+    <w:link w:val="BalloonTextChar"/>
     <w:uiPriority w:val="99"/>
     <w:semiHidden/>
     <w:unhideWhenUsed/>
@@ -13076,10 +13440,10 @@
       <w:szCs w:val="16"/>
     </w:rPr>
   </w:style>
-  <w:style w:type="character" w:customStyle="1" w:styleId="TextodebaloCarter">
-    <w:name w:val="Texto de balão Caráter"/>
-    <w:basedOn w:val="Tipodeletrapredefinidodopargrafo"/>
-    <w:link w:val="Textodebalo"/>
+  <w:style w:type="character" w:customStyle="1" w:styleId="BalloonTextChar">
+    <w:name w:val="Balloon Text Char"/>
+    <w:basedOn w:val="DefaultParagraphFont"/>
+    <w:link w:val="BalloonText"/>
     <w:uiPriority w:val="99"/>
     <w:semiHidden/>
     <w:rsid w:val="00C969BF"/>
@@ -13089,10 +13453,10 @@
       <w:szCs w:val="16"/>
     </w:rPr>
   </w:style>
-  <w:style w:type="paragraph" w:styleId="Cabealho">
+  <w:style w:type="paragraph" w:styleId="Header">
     <w:name w:val="header"/>
     <w:basedOn w:val="Normal"/>
-    <w:link w:val="CabealhoCarter"/>
+    <w:link w:val="HeaderChar"/>
     <w:uiPriority w:val="99"/>
     <w:unhideWhenUsed/>
     <w:rsid w:val="00C969BF"/>
@@ -13107,10 +13471,10 @@
       <w:szCs w:val="21"/>
     </w:rPr>
   </w:style>
-  <w:style w:type="character" w:customStyle="1" w:styleId="CabealhoCarter">
-    <w:name w:val="Cabeçalho Caráter"/>
-    <w:basedOn w:val="Tipodeletrapredefinidodopargrafo"/>
-    <w:link w:val="Cabealho"/>
+  <w:style w:type="character" w:customStyle="1" w:styleId="HeaderChar">
+    <w:name w:val="Header Char"/>
+    <w:basedOn w:val="DefaultParagraphFont"/>
+    <w:link w:val="Header"/>
     <w:uiPriority w:val="99"/>
     <w:rsid w:val="00C969BF"/>
     <w:rPr>
@@ -13118,10 +13482,10 @@
       <w:szCs w:val="21"/>
     </w:rPr>
   </w:style>
-  <w:style w:type="paragraph" w:styleId="Rodap">
+  <w:style w:type="paragraph" w:styleId="Footer">
     <w:name w:val="footer"/>
     <w:basedOn w:val="Normal"/>
-    <w:link w:val="RodapCarter"/>
+    <w:link w:val="FooterChar"/>
     <w:uiPriority w:val="99"/>
     <w:unhideWhenUsed/>
     <w:rsid w:val="00C969BF"/>
@@ -13136,10 +13500,10 @@
       <w:szCs w:val="21"/>
     </w:rPr>
   </w:style>
-  <w:style w:type="character" w:customStyle="1" w:styleId="RodapCarter">
-    <w:name w:val="Rodapé Caráter"/>
-    <w:basedOn w:val="Tipodeletrapredefinidodopargrafo"/>
-    <w:link w:val="Rodap"/>
+  <w:style w:type="character" w:customStyle="1" w:styleId="FooterChar">
+    <w:name w:val="Footer Char"/>
+    <w:basedOn w:val="DefaultParagraphFont"/>
+    <w:link w:val="Footer"/>
     <w:uiPriority w:val="99"/>
     <w:rsid w:val="00C969BF"/>
     <w:rPr>
@@ -13147,9 +13511,9 @@
       <w:szCs w:val="21"/>
     </w:rPr>
   </w:style>
-  <w:style w:type="character" w:styleId="Hiperligao">
+  <w:style w:type="character" w:styleId="Hyperlink">
     <w:name w:val="Hyperlink"/>
-    <w:basedOn w:val="Tipodeletrapredefinidodopargrafo"/>
+    <w:basedOn w:val="DefaultParagraphFont"/>
     <w:uiPriority w:val="99"/>
     <w:unhideWhenUsed/>
     <w:rsid w:val="00C969BF"/>
@@ -13158,9 +13522,9 @@
       <w:u w:val="single"/>
     </w:rPr>
   </w:style>
-  <w:style w:type="character" w:styleId="MenoNoResolvida">
+  <w:style w:type="character" w:styleId="UnresolvedMention">
     <w:name w:val="Unresolved Mention"/>
-    <w:basedOn w:val="Tipodeletrapredefinidodopargrafo"/>
+    <w:basedOn w:val="DefaultParagraphFont"/>
     <w:uiPriority w:val="99"/>
     <w:semiHidden/>
     <w:unhideWhenUsed/>
@@ -13170,10 +13534,10 @@
       <w:shd w:val="clear" w:color="auto" w:fill="E1DFDD"/>
     </w:rPr>
   </w:style>
-  <w:style w:type="character" w:customStyle="1" w:styleId="Ttulo1Carter">
-    <w:name w:val="Título 1 Caráter"/>
-    <w:basedOn w:val="Tipodeletrapredefinidodopargrafo"/>
-    <w:link w:val="Ttulo1"/>
+  <w:style w:type="character" w:customStyle="1" w:styleId="Heading1Char">
+    <w:name w:val="Heading 1 Char"/>
+    <w:basedOn w:val="DefaultParagraphFont"/>
+    <w:link w:val="Heading1"/>
     <w:uiPriority w:val="9"/>
     <w:rsid w:val="006C3A26"/>
     <w:rPr>
@@ -13183,7 +13547,7 @@
       <w:szCs w:val="29"/>
     </w:rPr>
   </w:style>
-  <w:style w:type="paragraph" w:styleId="PargrafodaLista">
+  <w:style w:type="paragraph" w:styleId="ListParagraph">
     <w:name w:val="List Paragraph"/>
     <w:basedOn w:val="Normal"/>
     <w:uiPriority w:val="34"/>
@@ -13198,9 +13562,9 @@
       <w:szCs w:val="21"/>
     </w:rPr>
   </w:style>
-  <w:style w:type="character" w:styleId="TextodoMarcadordePosio">
+  <w:style w:type="character" w:styleId="PlaceholderText">
     <w:name w:val="Placeholder Text"/>
-    <w:basedOn w:val="Tipodeletrapredefinidodopargrafo"/>
+    <w:basedOn w:val="DefaultParagraphFont"/>
     <w:uiPriority w:val="99"/>
     <w:semiHidden/>
     <w:rsid w:val="00942070"/>
@@ -13210,17 +13574,17 @@
   </w:style>
   <w:style w:type="character" w:customStyle="1" w:styleId="pl-k">
     <w:name w:val="pl-k"/>
-    <w:basedOn w:val="Tipodeletrapredefinidodopargrafo"/>
+    <w:basedOn w:val="DefaultParagraphFont"/>
     <w:rsid w:val="009037AC"/>
   </w:style>
   <w:style w:type="character" w:customStyle="1" w:styleId="pl-s">
     <w:name w:val="pl-s"/>
-    <w:basedOn w:val="Tipodeletrapredefinidodopargrafo"/>
+    <w:basedOn w:val="DefaultParagraphFont"/>
     <w:rsid w:val="00032451"/>
   </w:style>
   <w:style w:type="character" w:customStyle="1" w:styleId="pl-pds">
     <w:name w:val="pl-pds"/>
-    <w:basedOn w:val="Tipodeletrapredefinidodopargrafo"/>
+    <w:basedOn w:val="DefaultParagraphFont"/>
     <w:rsid w:val="00032451"/>
   </w:style>
 </w:styles>

</xml_diff>